<commit_message>
func in progres 6
</commit_message>
<xml_diff>
--- a/docs/4 Разработка программных модулей.docx
+++ b/docs/4 Разработка программных модулей.docx
@@ -1,6 +1,6 @@
 
 <file path=word/document.xml><?xml version="1.0" encoding="utf-8"?>
-<w:document xmlns:wpc="http://schemas.microsoft.com/office/word/2010/wordprocessingCanvas" xmlns:cx="http://schemas.microsoft.com/office/drawing/2014/chartex" xmlns:cx1="http://schemas.microsoft.com/office/drawing/2015/9/8/chartex" xmlns:mc="http://schemas.openxmlformats.org/markup-compatibility/2006" xmlns:o="urn:schemas-microsoft-com:office:office" xmlns:r="http://schemas.openxmlformats.org/officeDocument/2006/relationships" xmlns:m="http://schemas.openxmlformats.org/officeDocument/2006/math" xmlns:v="urn:schemas-microsoft-com:vml" xmlns:wp14="http://schemas.microsoft.com/office/word/2010/wordprocessingDrawing" xmlns:wp="http://schemas.openxmlformats.org/drawingml/2006/wordprocessingDrawing" xmlns:w10="urn:schemas-microsoft-com:office:word" xmlns:w="http://schemas.openxmlformats.org/wordprocessingml/2006/main" xmlns:w14="http://schemas.microsoft.com/office/word/2010/wordml" xmlns:w15="http://schemas.microsoft.com/office/word/2012/wordml" xmlns:w16se="http://schemas.microsoft.com/office/word/2015/wordml/symex" xmlns:wpg="http://schemas.microsoft.com/office/word/2010/wordprocessingGroup" xmlns:wpi="http://schemas.microsoft.com/office/word/2010/wordprocessingInk" xmlns:wne="http://schemas.microsoft.com/office/word/2006/wordml" xmlns:wps="http://schemas.microsoft.com/office/word/2010/wordprocessingShape" mc:Ignorable="w14 w15 w16se wp14">
+<w:document xmlns:wpc="http://schemas.microsoft.com/office/word/2010/wordprocessingCanvas" xmlns:mc="http://schemas.openxmlformats.org/markup-compatibility/2006" xmlns:o="urn:schemas-microsoft-com:office:office" xmlns:r="http://schemas.openxmlformats.org/officeDocument/2006/relationships" xmlns:m="http://schemas.openxmlformats.org/officeDocument/2006/math" xmlns:v="urn:schemas-microsoft-com:vml" xmlns:wp14="http://schemas.microsoft.com/office/word/2010/wordprocessingDrawing" xmlns:wp="http://schemas.openxmlformats.org/drawingml/2006/wordprocessingDrawing" xmlns:w10="urn:schemas-microsoft-com:office:word" xmlns:w="http://schemas.openxmlformats.org/wordprocessingml/2006/main" xmlns:w14="http://schemas.microsoft.com/office/word/2010/wordml" xmlns:w15="http://schemas.microsoft.com/office/word/2012/wordml" xmlns:wpg="http://schemas.microsoft.com/office/word/2010/wordprocessingGroup" xmlns:wpi="http://schemas.microsoft.com/office/word/2010/wordprocessingInk" xmlns:wne="http://schemas.microsoft.com/office/word/2006/wordml" xmlns:wps="http://schemas.microsoft.com/office/word/2010/wordprocessingShape" mc:Ignorable="w14 w15 wp14">
   <w:body>
     <w:p>
       <w:pPr>
@@ -89,7 +89,21 @@
         <w:t xml:space="preserve"> </w:t>
       </w:r>
       <w:r>
-        <w:t>Данный язык был выбран в качестве основного, так как представляется несложным в понимании и предоставляет огромное множество возможностей для гибкой разработки приложений любых форматов. Данный язык программирования поддерживает несколько парадигм программирования, в том числе объектно-ориентированное, функциональное, императивное и аспекто-ориентированное.</w:t>
+        <w:t xml:space="preserve">Данный язык был выбран в качестве основного, так как представляется несложным в понимании и предоставляет </w:t>
+      </w:r>
+      <w:r>
+        <w:t>большое количество</w:t>
+      </w:r>
+      <w:r>
+        <w:t xml:space="preserve"> возможностей для гибкой разработки приложений любых форматов. Данный язык программирования поддерживает несколько парадигм программирования, в том числе объектно-ориентированное, функциональное, императивное и </w:t>
+      </w:r>
+      <w:proofErr w:type="spellStart"/>
+      <w:r>
+        <w:t>аспекто</w:t>
+      </w:r>
+      <w:proofErr w:type="spellEnd"/>
+      <w:r>
+        <w:t>-ориентированное.</w:t>
       </w:r>
     </w:p>
     <w:p>
@@ -133,10 +147,19 @@
         <w:rPr>
           <w:lang w:val="en-US"/>
         </w:rPr>
-        <w:t xml:space="preserve">Python </w:t>
+        <w:t>Python</w:t>
+      </w:r>
+      <w:r>
+        <w:t xml:space="preserve"> </w:t>
       </w:r>
       <w:r>
         <w:t>отлично справляется.</w:t>
+      </w:r>
+      <w:r>
+        <w:t xml:space="preserve"> </w:t>
+      </w:r>
+      <w:r>
+        <w:t>В ходе разработки проекта это очень помогло.</w:t>
       </w:r>
     </w:p>
     <w:p>
@@ -146,18 +169,2536 @@
       </w:pPr>
       <w:r>
         <w:tab/>
+        <w:t xml:space="preserve">Начинается работа программы с того, что пользователь должен ввести </w:t>
+      </w:r>
+      <w:r>
+        <w:rPr>
+          <w:lang w:val="en-US"/>
+        </w:rPr>
+        <w:t>IP</w:t>
+      </w:r>
+      <w:r>
+        <w:t xml:space="preserve">-адрес, к которому должна подключится программа, чтобы наладить контакт с устройством. Получение </w:t>
+      </w:r>
+      <w:r>
+        <w:rPr>
+          <w:lang w:val="en-US"/>
+        </w:rPr>
+        <w:t>IP</w:t>
+      </w:r>
+      <w:r>
+        <w:t>-адреса</w:t>
+      </w:r>
+      <w:r>
+        <w:t>, к которому нужно подключаться,</w:t>
+      </w:r>
+      <w:r>
+        <w:t xml:space="preserve"> описано в предыдущем пункте.</w:t>
+      </w:r>
+    </w:p>
+    <w:p>
+      <w:pPr>
+        <w:spacing w:after="0"/>
+        <w:jc w:val="both"/>
+      </w:pPr>
+      <w:r>
+        <w:tab/>
+      </w:r>
+      <w:r>
+        <w:t xml:space="preserve">Ниже приведен код для ввода и проверки </w:t>
+      </w:r>
+      <w:r>
+        <w:rPr>
+          <w:lang w:val="en-US"/>
+        </w:rPr>
+        <w:t>IP</w:t>
+      </w:r>
+      <w:r>
+        <w:t>-адреса:</w:t>
+      </w:r>
+    </w:p>
+    <w:p>
+      <w:pPr>
+        <w:pStyle w:val="a3"/>
+        <w:rPr>
+          <w:rFonts w:ascii="Courier New" w:hAnsi="Courier New" w:cs="Courier New"/>
+          <w:sz w:val="24"/>
+        </w:rPr>
+      </w:pPr>
+    </w:p>
+    <w:p>
+      <w:pPr>
+        <w:pStyle w:val="a3"/>
+        <w:rPr>
+          <w:rFonts w:ascii="Courier New" w:hAnsi="Courier New" w:cs="Courier New"/>
+        </w:rPr>
+      </w:pPr>
+      <w:r>
+        <w:rPr>
+          <w:rFonts w:ascii="Courier New" w:hAnsi="Courier New" w:cs="Courier New"/>
+        </w:rPr>
+        <w:t>REGULAR_IP = '^(([0-9]|[1-9][0-9]|1[0-9]{</w:t>
+      </w:r>
+      <w:proofErr w:type="gramStart"/>
+      <w:r>
+        <w:rPr>
+          <w:rFonts w:ascii="Courier New" w:hAnsi="Courier New" w:cs="Courier New"/>
+        </w:rPr>
+        <w:t>2}|</w:t>
+      </w:r>
+      <w:proofErr w:type="gramEnd"/>
+      <w:r>
+        <w:rPr>
+          <w:rFonts w:ascii="Courier New" w:hAnsi="Courier New" w:cs="Courier New"/>
+        </w:rPr>
+        <w:t>2[0-4][0-9]|25[0-5])\.){3}([0-9]|[1-9][0-9]|1[0-9]{2}|2[0-4][0-9]|25[0-5])$'</w:t>
+      </w:r>
+    </w:p>
+    <w:p>
+      <w:pPr>
+        <w:pStyle w:val="a3"/>
+        <w:rPr>
+          <w:rFonts w:ascii="Courier New" w:hAnsi="Courier New" w:cs="Courier New"/>
+        </w:rPr>
+      </w:pPr>
+      <w:proofErr w:type="spellStart"/>
+      <w:proofErr w:type="gramStart"/>
+      <w:r>
+        <w:rPr>
+          <w:rFonts w:ascii="Courier New" w:hAnsi="Courier New" w:cs="Courier New"/>
+        </w:rPr>
+        <w:t>regex</w:t>
+      </w:r>
+      <w:proofErr w:type="spellEnd"/>
+      <w:proofErr w:type="gramEnd"/>
+      <w:r>
+        <w:rPr>
+          <w:rFonts w:ascii="Courier New" w:hAnsi="Courier New" w:cs="Courier New"/>
+        </w:rPr>
+        <w:t xml:space="preserve"> = </w:t>
+      </w:r>
+      <w:proofErr w:type="spellStart"/>
+      <w:r>
+        <w:rPr>
+          <w:rFonts w:ascii="Courier New" w:hAnsi="Courier New" w:cs="Courier New"/>
+        </w:rPr>
+        <w:t>re.compile</w:t>
+      </w:r>
+      <w:proofErr w:type="spellEnd"/>
+      <w:r>
+        <w:rPr>
+          <w:rFonts w:ascii="Courier New" w:hAnsi="Courier New" w:cs="Courier New"/>
+        </w:rPr>
+        <w:t>(REGULAR_IP)</w:t>
+      </w:r>
+    </w:p>
+    <w:p>
+      <w:pPr>
+        <w:pStyle w:val="a3"/>
+        <w:rPr>
+          <w:rFonts w:ascii="Courier New" w:hAnsi="Courier New" w:cs="Courier New"/>
+        </w:rPr>
+      </w:pPr>
+    </w:p>
+    <w:p>
+      <w:pPr>
+        <w:pStyle w:val="a3"/>
+        <w:rPr>
+          <w:rFonts w:ascii="Courier New" w:hAnsi="Courier New" w:cs="Courier New"/>
+        </w:rPr>
+      </w:pPr>
+      <w:proofErr w:type="spellStart"/>
+      <w:proofErr w:type="gramStart"/>
+      <w:r>
+        <w:rPr>
+          <w:rFonts w:ascii="Courier New" w:hAnsi="Courier New" w:cs="Courier New"/>
+        </w:rPr>
+        <w:t>while</w:t>
+      </w:r>
+      <w:proofErr w:type="spellEnd"/>
+      <w:proofErr w:type="gramEnd"/>
+      <w:r>
+        <w:rPr>
+          <w:rFonts w:ascii="Courier New" w:hAnsi="Courier New" w:cs="Courier New"/>
+        </w:rPr>
+        <w:t xml:space="preserve"> (</w:t>
+      </w:r>
+      <w:proofErr w:type="spellStart"/>
+      <w:r>
+        <w:rPr>
+          <w:rFonts w:ascii="Courier New" w:hAnsi="Courier New" w:cs="Courier New"/>
+        </w:rPr>
+        <w:t>is_valid_address</w:t>
+      </w:r>
+      <w:proofErr w:type="spellEnd"/>
+      <w:r>
+        <w:rPr>
+          <w:rFonts w:ascii="Courier New" w:hAnsi="Courier New" w:cs="Courier New"/>
+        </w:rPr>
+        <w:t xml:space="preserve"> == </w:t>
+      </w:r>
+      <w:proofErr w:type="spellStart"/>
+      <w:r>
+        <w:rPr>
+          <w:rFonts w:ascii="Courier New" w:hAnsi="Courier New" w:cs="Courier New"/>
+        </w:rPr>
+        <w:t>False</w:t>
+      </w:r>
+      <w:proofErr w:type="spellEnd"/>
+      <w:r>
+        <w:rPr>
+          <w:rFonts w:ascii="Courier New" w:hAnsi="Courier New" w:cs="Courier New"/>
+        </w:rPr>
+        <w:t>):</w:t>
+      </w:r>
+    </w:p>
+    <w:p>
+      <w:pPr>
+        <w:pStyle w:val="a3"/>
+        <w:rPr>
+          <w:rFonts w:ascii="Courier New" w:hAnsi="Courier New" w:cs="Courier New"/>
+        </w:rPr>
+      </w:pPr>
+      <w:r>
+        <w:rPr>
+          <w:rFonts w:ascii="Courier New" w:hAnsi="Courier New" w:cs="Courier New"/>
+        </w:rPr>
+        <w:t xml:space="preserve">    </w:t>
+      </w:r>
+      <w:proofErr w:type="spellStart"/>
+      <w:proofErr w:type="gramStart"/>
+      <w:r>
+        <w:rPr>
+          <w:rFonts w:ascii="Courier New" w:hAnsi="Courier New" w:cs="Courier New"/>
+        </w:rPr>
+        <w:t>addr</w:t>
+      </w:r>
+      <w:proofErr w:type="spellEnd"/>
+      <w:proofErr w:type="gramEnd"/>
+      <w:r>
+        <w:rPr>
+          <w:rFonts w:ascii="Courier New" w:hAnsi="Courier New" w:cs="Courier New"/>
+        </w:rPr>
+        <w:t xml:space="preserve"> = </w:t>
+      </w:r>
+      <w:proofErr w:type="spellStart"/>
+      <w:r>
+        <w:rPr>
+          <w:rFonts w:ascii="Courier New" w:hAnsi="Courier New" w:cs="Courier New"/>
+        </w:rPr>
+        <w:t>input</w:t>
+      </w:r>
+      <w:proofErr w:type="spellEnd"/>
+      <w:r>
+        <w:rPr>
+          <w:rFonts w:ascii="Courier New" w:hAnsi="Courier New" w:cs="Courier New"/>
+        </w:rPr>
+        <w:t>("\</w:t>
+      </w:r>
+      <w:proofErr w:type="spellStart"/>
+      <w:r>
+        <w:rPr>
+          <w:rFonts w:ascii="Courier New" w:hAnsi="Courier New" w:cs="Courier New"/>
+        </w:rPr>
+        <w:t>nInput</w:t>
+      </w:r>
+      <w:proofErr w:type="spellEnd"/>
+      <w:r>
+        <w:rPr>
+          <w:rFonts w:ascii="Courier New" w:hAnsi="Courier New" w:cs="Courier New"/>
+        </w:rPr>
+        <w:t xml:space="preserve"> </w:t>
+      </w:r>
+      <w:proofErr w:type="spellStart"/>
+      <w:r>
+        <w:rPr>
+          <w:rFonts w:ascii="Courier New" w:hAnsi="Courier New" w:cs="Courier New"/>
+        </w:rPr>
+        <w:t>host</w:t>
+      </w:r>
+      <w:proofErr w:type="spellEnd"/>
+      <w:r>
+        <w:rPr>
+          <w:rFonts w:ascii="Courier New" w:hAnsi="Courier New" w:cs="Courier New"/>
+        </w:rPr>
+        <w:t xml:space="preserve"> </w:t>
+      </w:r>
+      <w:proofErr w:type="spellStart"/>
+      <w:r>
+        <w:rPr>
+          <w:rFonts w:ascii="Courier New" w:hAnsi="Courier New" w:cs="Courier New"/>
+        </w:rPr>
+        <w:t>addres</w:t>
+      </w:r>
+      <w:proofErr w:type="spellEnd"/>
+      <w:r>
+        <w:rPr>
+          <w:rFonts w:ascii="Courier New" w:hAnsi="Courier New" w:cs="Courier New"/>
+        </w:rPr>
+        <w:t>: ")</w:t>
+      </w:r>
+    </w:p>
+    <w:p>
+      <w:pPr>
+        <w:pStyle w:val="a3"/>
+        <w:rPr>
+          <w:rFonts w:ascii="Courier New" w:hAnsi="Courier New" w:cs="Courier New"/>
+        </w:rPr>
+      </w:pPr>
+      <w:r>
+        <w:rPr>
+          <w:rFonts w:ascii="Courier New" w:hAnsi="Courier New" w:cs="Courier New"/>
+        </w:rPr>
+        <w:t xml:space="preserve">    </w:t>
+      </w:r>
+      <w:proofErr w:type="spellStart"/>
+      <w:proofErr w:type="gramStart"/>
+      <w:r>
+        <w:rPr>
+          <w:rFonts w:ascii="Courier New" w:hAnsi="Courier New" w:cs="Courier New"/>
+        </w:rPr>
+        <w:t>if</w:t>
+      </w:r>
+      <w:proofErr w:type="spellEnd"/>
+      <w:proofErr w:type="gramEnd"/>
+      <w:r>
+        <w:rPr>
+          <w:rFonts w:ascii="Courier New" w:hAnsi="Courier New" w:cs="Courier New"/>
+        </w:rPr>
+        <w:t xml:space="preserve"> (</w:t>
+      </w:r>
+      <w:proofErr w:type="spellStart"/>
+      <w:r>
+        <w:rPr>
+          <w:rFonts w:ascii="Courier New" w:hAnsi="Courier New" w:cs="Courier New"/>
+        </w:rPr>
+        <w:t>regex.match</w:t>
+      </w:r>
+      <w:proofErr w:type="spellEnd"/>
+      <w:r>
+        <w:rPr>
+          <w:rFonts w:ascii="Courier New" w:hAnsi="Courier New" w:cs="Courier New"/>
+        </w:rPr>
+        <w:t>(</w:t>
+      </w:r>
+      <w:proofErr w:type="spellStart"/>
+      <w:r>
+        <w:rPr>
+          <w:rFonts w:ascii="Courier New" w:hAnsi="Courier New" w:cs="Courier New"/>
+        </w:rPr>
+        <w:t>addr</w:t>
+      </w:r>
+      <w:proofErr w:type="spellEnd"/>
+      <w:r>
+        <w:rPr>
+          <w:rFonts w:ascii="Courier New" w:hAnsi="Courier New" w:cs="Courier New"/>
+        </w:rPr>
+        <w:t>)):</w:t>
+      </w:r>
+    </w:p>
+    <w:p>
+      <w:pPr>
+        <w:pStyle w:val="a3"/>
+        <w:rPr>
+          <w:rFonts w:ascii="Courier New" w:hAnsi="Courier New" w:cs="Courier New"/>
+        </w:rPr>
+      </w:pPr>
+      <w:r>
+        <w:rPr>
+          <w:rFonts w:ascii="Courier New" w:hAnsi="Courier New" w:cs="Courier New"/>
+        </w:rPr>
+        <w:t xml:space="preserve">        </w:t>
+      </w:r>
+      <w:proofErr w:type="spellStart"/>
+      <w:proofErr w:type="gramStart"/>
+      <w:r>
+        <w:rPr>
+          <w:rFonts w:ascii="Courier New" w:hAnsi="Courier New" w:cs="Courier New"/>
+        </w:rPr>
+        <w:t>is</w:t>
+      </w:r>
+      <w:proofErr w:type="gramEnd"/>
+      <w:r>
+        <w:rPr>
+          <w:rFonts w:ascii="Courier New" w:hAnsi="Courier New" w:cs="Courier New"/>
+        </w:rPr>
+        <w:t>_valid_address</w:t>
+      </w:r>
+      <w:proofErr w:type="spellEnd"/>
+      <w:r>
+        <w:rPr>
+          <w:rFonts w:ascii="Courier New" w:hAnsi="Courier New" w:cs="Courier New"/>
+        </w:rPr>
+        <w:t xml:space="preserve"> = </w:t>
+      </w:r>
+      <w:proofErr w:type="spellStart"/>
+      <w:r>
+        <w:rPr>
+          <w:rFonts w:ascii="Courier New" w:hAnsi="Courier New" w:cs="Courier New"/>
+        </w:rPr>
+        <w:t>True</w:t>
+      </w:r>
+      <w:proofErr w:type="spellEnd"/>
+    </w:p>
+    <w:p>
+      <w:pPr>
+        <w:pStyle w:val="a3"/>
+        <w:rPr>
+          <w:rFonts w:ascii="Courier New" w:hAnsi="Courier New" w:cs="Courier New"/>
+        </w:rPr>
+      </w:pPr>
+      <w:r>
+        <w:rPr>
+          <w:rFonts w:ascii="Courier New" w:hAnsi="Courier New" w:cs="Courier New"/>
+        </w:rPr>
+        <w:t xml:space="preserve">        HOST = </w:t>
+      </w:r>
+      <w:proofErr w:type="spellStart"/>
+      <w:r>
+        <w:rPr>
+          <w:rFonts w:ascii="Courier New" w:hAnsi="Courier New" w:cs="Courier New"/>
+        </w:rPr>
+        <w:t>addr</w:t>
+      </w:r>
+      <w:proofErr w:type="spellEnd"/>
+    </w:p>
+    <w:p>
+      <w:pPr>
+        <w:pStyle w:val="a3"/>
+        <w:rPr>
+          <w:rFonts w:ascii="Courier New" w:hAnsi="Courier New" w:cs="Courier New"/>
+        </w:rPr>
+      </w:pPr>
+    </w:p>
+    <w:p>
+      <w:pPr>
+        <w:pStyle w:val="a3"/>
+        <w:jc w:val="both"/>
+      </w:pPr>
+      <w:r>
+        <w:rPr>
+          <w:rFonts w:ascii="Courier New" w:hAnsi="Courier New" w:cs="Courier New"/>
+        </w:rPr>
+        <w:tab/>
+      </w:r>
+      <w:r>
+        <w:t xml:space="preserve">Как можно заметить </w:t>
+      </w:r>
+      <w:r>
+        <w:rPr>
+          <w:lang w:val="en-US"/>
+        </w:rPr>
+        <w:t>REGULAR</w:t>
+      </w:r>
+      <w:r>
+        <w:t>_</w:t>
+      </w:r>
+      <w:r>
+        <w:rPr>
+          <w:lang w:val="en-US"/>
+        </w:rPr>
+        <w:t>IP</w:t>
+      </w:r>
+      <w:r>
+        <w:t xml:space="preserve"> </w:t>
+      </w:r>
+      <w:r>
+        <w:t xml:space="preserve">является регулярным выражением для проверки </w:t>
+      </w:r>
+      <w:proofErr w:type="spellStart"/>
+      <w:r>
+        <w:t>валидности</w:t>
+      </w:r>
+      <w:proofErr w:type="spellEnd"/>
+      <w:r>
+        <w:t xml:space="preserve"> введенного IP-адреса.</w:t>
+      </w:r>
+    </w:p>
+    <w:p>
+      <w:pPr>
+        <w:pStyle w:val="a3"/>
+        <w:jc w:val="both"/>
+      </w:pPr>
+      <w:r>
+        <w:lastRenderedPageBreak/>
+        <w:tab/>
+        <w:t xml:space="preserve">Программа будет предлагать ввести </w:t>
+      </w:r>
+      <w:r>
+        <w:rPr>
+          <w:lang w:val="en-US"/>
+        </w:rPr>
+        <w:t>IP</w:t>
+      </w:r>
+      <w:r>
+        <w:t xml:space="preserve">-адрес до тех пор, пока он не пройдет основную </w:t>
+      </w:r>
+      <w:proofErr w:type="spellStart"/>
+      <w:r>
+        <w:t>валидацию</w:t>
+      </w:r>
+      <w:proofErr w:type="spellEnd"/>
+      <w:r>
+        <w:t>.</w:t>
+      </w:r>
+    </w:p>
+    <w:p>
+      <w:pPr>
+        <w:spacing w:after="0"/>
+        <w:ind w:firstLine="708"/>
+        <w:jc w:val="both"/>
+      </w:pPr>
+      <w:r>
+        <w:t xml:space="preserve">Далее </w:t>
+      </w:r>
+      <w:r>
+        <w:t>приведена настройка клиентского сокета:</w:t>
+      </w:r>
+    </w:p>
+    <w:p>
+      <w:pPr>
+        <w:pStyle w:val="a3"/>
+        <w:ind w:left="708"/>
+        <w:rPr>
+          <w:rFonts w:ascii="Courier New" w:hAnsi="Courier New" w:cs="Courier New"/>
+          <w:i/>
+          <w:sz w:val="32"/>
+        </w:rPr>
+      </w:pPr>
+    </w:p>
+    <w:p>
+      <w:pPr>
+        <w:pStyle w:val="a3"/>
+        <w:ind w:left="708"/>
+        <w:rPr>
+          <w:rFonts w:ascii="Courier New" w:hAnsi="Courier New" w:cs="Courier New"/>
+          <w:i/>
+          <w:lang w:val="en-US"/>
+        </w:rPr>
+      </w:pPr>
+      <w:proofErr w:type="spellStart"/>
+      <w:r>
+        <w:rPr>
+          <w:rFonts w:ascii="Courier New" w:hAnsi="Courier New" w:cs="Courier New"/>
+          <w:i/>
+          <w:lang w:val="en-US"/>
+        </w:rPr>
+        <w:t>wifi_module</w:t>
+      </w:r>
+      <w:proofErr w:type="spellEnd"/>
+      <w:r>
+        <w:rPr>
+          <w:rFonts w:ascii="Courier New" w:hAnsi="Courier New" w:cs="Courier New"/>
+          <w:i/>
+          <w:lang w:val="en-US"/>
+        </w:rPr>
+        <w:t xml:space="preserve"> = </w:t>
+      </w:r>
+      <w:proofErr w:type="spellStart"/>
+      <w:proofErr w:type="gramStart"/>
+      <w:r>
+        <w:rPr>
+          <w:rFonts w:ascii="Courier New" w:hAnsi="Courier New" w:cs="Courier New"/>
+          <w:i/>
+          <w:lang w:val="en-US"/>
+        </w:rPr>
+        <w:t>socket.socket</w:t>
+      </w:r>
+      <w:proofErr w:type="spellEnd"/>
+      <w:r>
+        <w:rPr>
+          <w:rFonts w:ascii="Courier New" w:hAnsi="Courier New" w:cs="Courier New"/>
+          <w:i/>
+          <w:lang w:val="en-US"/>
+        </w:rPr>
+        <w:t>(</w:t>
+      </w:r>
+      <w:proofErr w:type="spellStart"/>
+      <w:proofErr w:type="gramEnd"/>
+      <w:r>
+        <w:rPr>
+          <w:rFonts w:ascii="Courier New" w:hAnsi="Courier New" w:cs="Courier New"/>
+          <w:i/>
+          <w:lang w:val="en-US"/>
+        </w:rPr>
+        <w:t>socket.AF_INET</w:t>
+      </w:r>
+      <w:proofErr w:type="spellEnd"/>
+      <w:r>
+        <w:rPr>
+          <w:rFonts w:ascii="Courier New" w:hAnsi="Courier New" w:cs="Courier New"/>
+          <w:i/>
+          <w:lang w:val="en-US"/>
+        </w:rPr>
+        <w:t xml:space="preserve">, </w:t>
+      </w:r>
+      <w:proofErr w:type="spellStart"/>
+      <w:r>
+        <w:rPr>
+          <w:rFonts w:ascii="Courier New" w:hAnsi="Courier New" w:cs="Courier New"/>
+          <w:i/>
+          <w:lang w:val="en-US"/>
+        </w:rPr>
+        <w:t>socket.SOCK_STREAM</w:t>
+      </w:r>
+      <w:proofErr w:type="spellEnd"/>
+      <w:r>
+        <w:rPr>
+          <w:rFonts w:ascii="Courier New" w:hAnsi="Courier New" w:cs="Courier New"/>
+          <w:i/>
+          <w:lang w:val="en-US"/>
+        </w:rPr>
+        <w:t>)</w:t>
+      </w:r>
+    </w:p>
+    <w:p>
+      <w:pPr>
+        <w:pStyle w:val="a3"/>
+        <w:ind w:left="708"/>
+        <w:rPr>
+          <w:rFonts w:ascii="Courier New" w:hAnsi="Courier New" w:cs="Courier New"/>
+          <w:i/>
+          <w:sz w:val="32"/>
+          <w:lang w:val="en-US"/>
+        </w:rPr>
+      </w:pPr>
+      <w:proofErr w:type="spellStart"/>
+      <w:r>
+        <w:rPr>
+          <w:rFonts w:ascii="Courier New" w:hAnsi="Courier New" w:cs="Courier New"/>
+          <w:i/>
+          <w:lang w:val="en-US"/>
+        </w:rPr>
+        <w:t>wifi_</w:t>
+      </w:r>
+      <w:proofErr w:type="gramStart"/>
+      <w:r>
+        <w:rPr>
+          <w:rFonts w:ascii="Courier New" w:hAnsi="Courier New" w:cs="Courier New"/>
+          <w:i/>
+          <w:lang w:val="en-US"/>
+        </w:rPr>
+        <w:t>module.connect</w:t>
+      </w:r>
+      <w:proofErr w:type="spellEnd"/>
+      <w:r>
+        <w:rPr>
+          <w:rFonts w:ascii="Courier New" w:hAnsi="Courier New" w:cs="Courier New"/>
+          <w:i/>
+          <w:lang w:val="en-US"/>
+        </w:rPr>
+        <w:t>(</w:t>
+      </w:r>
+      <w:proofErr w:type="gramEnd"/>
+      <w:r>
+        <w:rPr>
+          <w:rFonts w:ascii="Courier New" w:hAnsi="Courier New" w:cs="Courier New"/>
+          <w:i/>
+          <w:lang w:val="en-US"/>
+        </w:rPr>
+        <w:t>(HOST, PORT))</w:t>
+      </w:r>
+    </w:p>
+    <w:p>
+      <w:pPr>
+        <w:spacing w:after="0"/>
+        <w:jc w:val="both"/>
+        <w:rPr>
+          <w:lang w:val="en-US"/>
+        </w:rPr>
+      </w:pPr>
+      <w:r>
+        <w:rPr>
+          <w:lang w:val="en-US"/>
+        </w:rPr>
+        <w:tab/>
+      </w:r>
+    </w:p>
+    <w:p>
+      <w:pPr>
+        <w:spacing w:after="0"/>
+        <w:jc w:val="both"/>
+      </w:pPr>
+      <w:r>
+        <w:rPr>
+          <w:lang w:val="en-US"/>
+        </w:rPr>
+        <w:tab/>
+      </w:r>
+      <w:r>
+        <w:t xml:space="preserve">После подключения к </w:t>
+      </w:r>
+      <w:proofErr w:type="spellStart"/>
+      <w:r>
+        <w:rPr>
+          <w:lang w:val="en-US"/>
+        </w:rPr>
+        <w:t>wi</w:t>
+      </w:r>
+      <w:proofErr w:type="spellEnd"/>
+      <w:r>
+        <w:t>-</w:t>
+      </w:r>
+      <w:r>
+        <w:rPr>
+          <w:lang w:val="en-US"/>
+        </w:rPr>
+        <w:t>fi</w:t>
+      </w:r>
+      <w:r>
+        <w:t xml:space="preserve"> </w:t>
+      </w:r>
+      <w:r>
+        <w:t>модулю пользователю предлагается ввести команду. За данную функциональность отвечает данный блок кода:</w:t>
+      </w:r>
+    </w:p>
+    <w:p>
+      <w:pPr>
+        <w:pStyle w:val="a3"/>
+        <w:rPr>
+          <w:rFonts w:ascii="Courier New" w:hAnsi="Courier New" w:cs="Courier New"/>
+        </w:rPr>
+      </w:pPr>
+    </w:p>
+    <w:p>
+      <w:pPr>
+        <w:pStyle w:val="a3"/>
+        <w:rPr>
+          <w:rFonts w:ascii="Courier New" w:hAnsi="Courier New" w:cs="Courier New"/>
+        </w:rPr>
+      </w:pPr>
+      <w:proofErr w:type="spellStart"/>
+      <w:proofErr w:type="gramStart"/>
+      <w:r>
+        <w:rPr>
+          <w:rFonts w:ascii="Courier New" w:hAnsi="Courier New" w:cs="Courier New"/>
+        </w:rPr>
+        <w:t>while</w:t>
+      </w:r>
+      <w:proofErr w:type="spellEnd"/>
+      <w:proofErr w:type="gramEnd"/>
+      <w:r>
+        <w:rPr>
+          <w:rFonts w:ascii="Courier New" w:hAnsi="Courier New" w:cs="Courier New"/>
+        </w:rPr>
+        <w:t xml:space="preserve"> </w:t>
+      </w:r>
+      <w:proofErr w:type="spellStart"/>
+      <w:r>
+        <w:rPr>
+          <w:rFonts w:ascii="Courier New" w:hAnsi="Courier New" w:cs="Courier New"/>
+        </w:rPr>
+        <w:t>True</w:t>
+      </w:r>
+      <w:proofErr w:type="spellEnd"/>
+      <w:r>
+        <w:rPr>
+          <w:rFonts w:ascii="Courier New" w:hAnsi="Courier New" w:cs="Courier New"/>
+        </w:rPr>
+        <w:t>:</w:t>
+      </w:r>
+    </w:p>
+    <w:p>
+      <w:pPr>
+        <w:pStyle w:val="a3"/>
+        <w:rPr>
+          <w:rFonts w:ascii="Courier New" w:hAnsi="Courier New" w:cs="Courier New"/>
+        </w:rPr>
+      </w:pPr>
+      <w:r>
+        <w:rPr>
+          <w:rFonts w:ascii="Courier New" w:hAnsi="Courier New" w:cs="Courier New"/>
+        </w:rPr>
+        <w:t xml:space="preserve">    </w:t>
+      </w:r>
+      <w:proofErr w:type="spellStart"/>
+      <w:proofErr w:type="gramStart"/>
+      <w:r>
+        <w:rPr>
+          <w:rFonts w:ascii="Courier New" w:hAnsi="Courier New" w:cs="Courier New"/>
+        </w:rPr>
+        <w:t>try</w:t>
+      </w:r>
+      <w:proofErr w:type="spellEnd"/>
+      <w:proofErr w:type="gramEnd"/>
+      <w:r>
+        <w:rPr>
+          <w:rFonts w:ascii="Courier New" w:hAnsi="Courier New" w:cs="Courier New"/>
+        </w:rPr>
+        <w:t>:</w:t>
+      </w:r>
+    </w:p>
+    <w:p>
+      <w:pPr>
+        <w:pStyle w:val="a3"/>
+        <w:rPr>
+          <w:rFonts w:ascii="Courier New" w:hAnsi="Courier New" w:cs="Courier New"/>
+        </w:rPr>
+      </w:pPr>
+      <w:r>
+        <w:rPr>
+          <w:rFonts w:ascii="Courier New" w:hAnsi="Courier New" w:cs="Courier New"/>
+        </w:rPr>
+        <w:t xml:space="preserve">        </w:t>
+      </w:r>
+      <w:proofErr w:type="spellStart"/>
+      <w:proofErr w:type="gramStart"/>
+      <w:r>
+        <w:rPr>
+          <w:rFonts w:ascii="Courier New" w:hAnsi="Courier New" w:cs="Courier New"/>
+        </w:rPr>
+        <w:t>cmd</w:t>
+      </w:r>
+      <w:proofErr w:type="spellEnd"/>
+      <w:proofErr w:type="gramEnd"/>
+      <w:r>
+        <w:rPr>
+          <w:rFonts w:ascii="Courier New" w:hAnsi="Courier New" w:cs="Courier New"/>
+        </w:rPr>
+        <w:t xml:space="preserve"> = </w:t>
+      </w:r>
+      <w:proofErr w:type="spellStart"/>
+      <w:r>
+        <w:rPr>
+          <w:rFonts w:ascii="Courier New" w:hAnsi="Courier New" w:cs="Courier New"/>
+        </w:rPr>
+        <w:t>input</w:t>
+      </w:r>
+      <w:proofErr w:type="spellEnd"/>
+      <w:r>
+        <w:rPr>
+          <w:rFonts w:ascii="Courier New" w:hAnsi="Courier New" w:cs="Courier New"/>
+        </w:rPr>
+        <w:t>("</w:t>
+      </w:r>
+      <w:proofErr w:type="spellStart"/>
+      <w:r>
+        <w:rPr>
+          <w:rFonts w:ascii="Courier New" w:hAnsi="Courier New" w:cs="Courier New"/>
+        </w:rPr>
+        <w:t>Type</w:t>
+      </w:r>
+      <w:proofErr w:type="spellEnd"/>
+      <w:r>
+        <w:rPr>
+          <w:rFonts w:ascii="Courier New" w:hAnsi="Courier New" w:cs="Courier New"/>
+        </w:rPr>
+        <w:t xml:space="preserve"> </w:t>
+      </w:r>
+      <w:proofErr w:type="spellStart"/>
+      <w:r>
+        <w:rPr>
+          <w:rFonts w:ascii="Courier New" w:hAnsi="Courier New" w:cs="Courier New"/>
+        </w:rPr>
+        <w:t>command</w:t>
+      </w:r>
+      <w:proofErr w:type="spellEnd"/>
+      <w:r>
+        <w:rPr>
+          <w:rFonts w:ascii="Courier New" w:hAnsi="Courier New" w:cs="Courier New"/>
+        </w:rPr>
+        <w:t>: ")</w:t>
+      </w:r>
+    </w:p>
+    <w:p>
+      <w:pPr>
+        <w:pStyle w:val="a3"/>
+        <w:rPr>
+          <w:rFonts w:ascii="Courier New" w:hAnsi="Courier New" w:cs="Courier New"/>
+        </w:rPr>
+      </w:pPr>
+      <w:r>
+        <w:rPr>
+          <w:rFonts w:ascii="Courier New" w:hAnsi="Courier New" w:cs="Courier New"/>
+        </w:rPr>
+        <w:t xml:space="preserve">        </w:t>
+      </w:r>
+      <w:proofErr w:type="spellStart"/>
+      <w:proofErr w:type="gramStart"/>
+      <w:r>
+        <w:rPr>
+          <w:rFonts w:ascii="Courier New" w:hAnsi="Courier New" w:cs="Courier New"/>
+        </w:rPr>
+        <w:t>if</w:t>
+      </w:r>
+      <w:proofErr w:type="spellEnd"/>
+      <w:proofErr w:type="gramEnd"/>
+      <w:r>
+        <w:rPr>
+          <w:rFonts w:ascii="Courier New" w:hAnsi="Courier New" w:cs="Courier New"/>
+        </w:rPr>
+        <w:t xml:space="preserve"> </w:t>
+      </w:r>
+      <w:proofErr w:type="spellStart"/>
+      <w:r>
+        <w:rPr>
+          <w:rFonts w:ascii="Courier New" w:hAnsi="Courier New" w:cs="Courier New"/>
+        </w:rPr>
+        <w:t>validate_command</w:t>
+      </w:r>
+      <w:proofErr w:type="spellEnd"/>
+      <w:r>
+        <w:rPr>
+          <w:rFonts w:ascii="Courier New" w:hAnsi="Courier New" w:cs="Courier New"/>
+        </w:rPr>
+        <w:t>(</w:t>
+      </w:r>
+      <w:proofErr w:type="spellStart"/>
+      <w:r>
+        <w:rPr>
+          <w:rFonts w:ascii="Courier New" w:hAnsi="Courier New" w:cs="Courier New"/>
+        </w:rPr>
+        <w:t>cmd</w:t>
+      </w:r>
+      <w:proofErr w:type="spellEnd"/>
+      <w:r>
+        <w:rPr>
+          <w:rFonts w:ascii="Courier New" w:hAnsi="Courier New" w:cs="Courier New"/>
+        </w:rPr>
+        <w:t>):</w:t>
+      </w:r>
+    </w:p>
+    <w:p>
+      <w:pPr>
+        <w:pStyle w:val="a3"/>
+        <w:rPr>
+          <w:rFonts w:ascii="Courier New" w:hAnsi="Courier New" w:cs="Courier New"/>
+        </w:rPr>
+      </w:pPr>
+      <w:r>
+        <w:rPr>
+          <w:rFonts w:ascii="Courier New" w:hAnsi="Courier New" w:cs="Courier New"/>
+        </w:rPr>
+        <w:t xml:space="preserve">            </w:t>
+      </w:r>
+      <w:proofErr w:type="spellStart"/>
+      <w:proofErr w:type="gramStart"/>
+      <w:r>
+        <w:rPr>
+          <w:rFonts w:ascii="Courier New" w:hAnsi="Courier New" w:cs="Courier New"/>
+        </w:rPr>
+        <w:t>execute</w:t>
+      </w:r>
+      <w:proofErr w:type="spellEnd"/>
+      <w:proofErr w:type="gramEnd"/>
+      <w:r>
+        <w:rPr>
+          <w:rFonts w:ascii="Courier New" w:hAnsi="Courier New" w:cs="Courier New"/>
+        </w:rPr>
+        <w:t>(</w:t>
+      </w:r>
+      <w:proofErr w:type="spellStart"/>
+      <w:r>
+        <w:rPr>
+          <w:rFonts w:ascii="Courier New" w:hAnsi="Courier New" w:cs="Courier New"/>
+        </w:rPr>
+        <w:t>cmd</w:t>
+      </w:r>
+      <w:proofErr w:type="spellEnd"/>
+      <w:r>
+        <w:rPr>
+          <w:rFonts w:ascii="Courier New" w:hAnsi="Courier New" w:cs="Courier New"/>
+        </w:rPr>
+        <w:t>)</w:t>
+      </w:r>
+    </w:p>
+    <w:p>
+      <w:pPr>
+        <w:spacing w:after="0"/>
+        <w:jc w:val="both"/>
+        <w:rPr>
+          <w:lang w:val="en-US"/>
+        </w:rPr>
+      </w:pPr>
+    </w:p>
+    <w:p>
+      <w:pPr>
+        <w:spacing w:after="0"/>
+        <w:jc w:val="both"/>
+      </w:pPr>
+      <w:r>
+        <w:rPr>
+          <w:lang w:val="en-US"/>
+        </w:rPr>
+        <w:tab/>
+      </w:r>
+      <w:r>
+        <w:t xml:space="preserve">В данном блоке происходит сначала проверка </w:t>
+      </w:r>
+      <w:proofErr w:type="spellStart"/>
+      <w:r>
+        <w:t>валидности</w:t>
+      </w:r>
+      <w:proofErr w:type="spellEnd"/>
+      <w:r>
+        <w:t xml:space="preserve"> команды. Проверка представляет собой соответствие введенной команды на адекватность и наличие данной команды в списке команд.</w:t>
+      </w:r>
+    </w:p>
+    <w:p>
+      <w:pPr>
+        <w:spacing w:after="0"/>
+        <w:jc w:val="both"/>
+      </w:pPr>
+      <w:r>
+        <w:tab/>
+        <w:t>После прохождения проверки введенная команда готова к исполнению.</w:t>
+      </w:r>
+    </w:p>
+    <w:p>
+      <w:pPr>
+        <w:spacing w:after="0"/>
+        <w:jc w:val="both"/>
+      </w:pPr>
+      <w:r>
+        <w:t xml:space="preserve">В методе </w:t>
+      </w:r>
+      <w:r>
+        <w:rPr>
+          <w:rFonts w:ascii="Courier New" w:hAnsi="Courier New" w:cs="Courier New"/>
+          <w:lang w:val="en-US"/>
+        </w:rPr>
+        <w:t>execute</w:t>
+      </w:r>
+      <w:r>
+        <w:rPr>
+          <w:rFonts w:ascii="Courier New" w:hAnsi="Courier New" w:cs="Courier New"/>
+        </w:rPr>
+        <w:t xml:space="preserve"> </w:t>
+      </w:r>
+      <w:r>
+        <w:t>происходит выполнение, а именно:</w:t>
+      </w:r>
+    </w:p>
+    <w:p>
+      <w:pPr>
+        <w:pStyle w:val="a3"/>
+        <w:rPr>
+          <w:rFonts w:ascii="Courier New" w:hAnsi="Courier New" w:cs="Courier New"/>
+        </w:rPr>
+      </w:pPr>
+    </w:p>
+    <w:p>
+      <w:pPr>
+        <w:pStyle w:val="a3"/>
+        <w:ind w:left="708"/>
+        <w:rPr>
+          <w:rFonts w:ascii="Courier New" w:hAnsi="Courier New" w:cs="Courier New"/>
+        </w:rPr>
+      </w:pPr>
+      <w:proofErr w:type="spellStart"/>
+      <w:proofErr w:type="gramStart"/>
+      <w:r>
+        <w:rPr>
+          <w:rFonts w:ascii="Courier New" w:hAnsi="Courier New" w:cs="Courier New"/>
+        </w:rPr>
+        <w:t>def</w:t>
+      </w:r>
+      <w:proofErr w:type="spellEnd"/>
+      <w:proofErr w:type="gramEnd"/>
+      <w:r>
+        <w:rPr>
+          <w:rFonts w:ascii="Courier New" w:hAnsi="Courier New" w:cs="Courier New"/>
+        </w:rPr>
+        <w:t xml:space="preserve"> </w:t>
+      </w:r>
+      <w:proofErr w:type="spellStart"/>
+      <w:r>
+        <w:rPr>
+          <w:rFonts w:ascii="Courier New" w:hAnsi="Courier New" w:cs="Courier New"/>
+        </w:rPr>
+        <w:t>execute</w:t>
+      </w:r>
+      <w:proofErr w:type="spellEnd"/>
+      <w:r>
+        <w:rPr>
+          <w:rFonts w:ascii="Courier New" w:hAnsi="Courier New" w:cs="Courier New"/>
+        </w:rPr>
+        <w:t>(</w:t>
+      </w:r>
+      <w:proofErr w:type="spellStart"/>
+      <w:r>
+        <w:rPr>
+          <w:rFonts w:ascii="Courier New" w:hAnsi="Courier New" w:cs="Courier New"/>
+        </w:rPr>
+        <w:t>cmd</w:t>
+      </w:r>
+      <w:proofErr w:type="spellEnd"/>
+      <w:r>
+        <w:rPr>
+          <w:rFonts w:ascii="Courier New" w:hAnsi="Courier New" w:cs="Courier New"/>
+        </w:rPr>
+        <w:t>):</w:t>
+      </w:r>
+    </w:p>
+    <w:p>
+      <w:pPr>
+        <w:pStyle w:val="a3"/>
+        <w:ind w:left="708"/>
+        <w:rPr>
+          <w:rFonts w:ascii="Courier New" w:hAnsi="Courier New" w:cs="Courier New"/>
+        </w:rPr>
+      </w:pPr>
+      <w:r>
+        <w:rPr>
+          <w:rFonts w:ascii="Courier New" w:hAnsi="Courier New" w:cs="Courier New"/>
+        </w:rPr>
+        <w:t xml:space="preserve">    </w:t>
+      </w:r>
+      <w:proofErr w:type="spellStart"/>
+      <w:proofErr w:type="gramStart"/>
+      <w:r>
+        <w:rPr>
+          <w:rFonts w:ascii="Courier New" w:hAnsi="Courier New" w:cs="Courier New"/>
+        </w:rPr>
+        <w:t>if</w:t>
+      </w:r>
+      <w:proofErr w:type="spellEnd"/>
+      <w:proofErr w:type="gramEnd"/>
+      <w:r>
+        <w:rPr>
+          <w:rFonts w:ascii="Courier New" w:hAnsi="Courier New" w:cs="Courier New"/>
+        </w:rPr>
+        <w:t xml:space="preserve"> </w:t>
+      </w:r>
+      <w:proofErr w:type="spellStart"/>
+      <w:r>
+        <w:rPr>
+          <w:rFonts w:ascii="Courier New" w:hAnsi="Courier New" w:cs="Courier New"/>
+        </w:rPr>
+        <w:t>is_menu_cmd</w:t>
+      </w:r>
+      <w:proofErr w:type="spellEnd"/>
+      <w:r>
+        <w:rPr>
+          <w:rFonts w:ascii="Courier New" w:hAnsi="Courier New" w:cs="Courier New"/>
+        </w:rPr>
+        <w:t>(</w:t>
+      </w:r>
+      <w:proofErr w:type="spellStart"/>
+      <w:r>
+        <w:rPr>
+          <w:rFonts w:ascii="Courier New" w:hAnsi="Courier New" w:cs="Courier New"/>
+        </w:rPr>
+        <w:t>cmd</w:t>
+      </w:r>
+      <w:proofErr w:type="spellEnd"/>
+      <w:r>
+        <w:rPr>
+          <w:rFonts w:ascii="Courier New" w:hAnsi="Courier New" w:cs="Courier New"/>
+        </w:rPr>
+        <w:t>):</w:t>
+      </w:r>
+    </w:p>
+    <w:p>
+      <w:pPr>
+        <w:pStyle w:val="a3"/>
+        <w:ind w:left="708"/>
+        <w:rPr>
+          <w:rFonts w:ascii="Courier New" w:hAnsi="Courier New" w:cs="Courier New"/>
+        </w:rPr>
+      </w:pPr>
+      <w:r>
+        <w:rPr>
+          <w:rFonts w:ascii="Courier New" w:hAnsi="Courier New" w:cs="Courier New"/>
+        </w:rPr>
+        <w:t xml:space="preserve">        </w:t>
+      </w:r>
+      <w:proofErr w:type="spellStart"/>
+      <w:r>
+        <w:rPr>
+          <w:rFonts w:ascii="Courier New" w:hAnsi="Courier New" w:cs="Courier New"/>
+        </w:rPr>
+        <w:t>menu.run</w:t>
+      </w:r>
+      <w:proofErr w:type="spellEnd"/>
+      <w:r>
+        <w:rPr>
+          <w:rFonts w:ascii="Courier New" w:hAnsi="Courier New" w:cs="Courier New"/>
+        </w:rPr>
+        <w:t>(</w:t>
+      </w:r>
+      <w:proofErr w:type="spellStart"/>
+      <w:r>
+        <w:rPr>
+          <w:rFonts w:ascii="Courier New" w:hAnsi="Courier New" w:cs="Courier New"/>
+        </w:rPr>
+        <w:t>cmd</w:t>
+      </w:r>
+      <w:proofErr w:type="spellEnd"/>
+      <w:r>
+        <w:rPr>
+          <w:rFonts w:ascii="Courier New" w:hAnsi="Courier New" w:cs="Courier New"/>
+        </w:rPr>
+        <w:t>)</w:t>
+      </w:r>
+    </w:p>
+    <w:p>
+      <w:pPr>
+        <w:pStyle w:val="a3"/>
+        <w:ind w:left="708"/>
+        <w:rPr>
+          <w:rFonts w:ascii="Courier New" w:hAnsi="Courier New" w:cs="Courier New"/>
+        </w:rPr>
+      </w:pPr>
+      <w:r>
+        <w:rPr>
+          <w:rFonts w:ascii="Courier New" w:hAnsi="Courier New" w:cs="Courier New"/>
+        </w:rPr>
+        <w:t xml:space="preserve">    </w:t>
+      </w:r>
+      <w:proofErr w:type="spellStart"/>
+      <w:proofErr w:type="gramStart"/>
+      <w:r>
+        <w:rPr>
+          <w:rFonts w:ascii="Courier New" w:hAnsi="Courier New" w:cs="Courier New"/>
+        </w:rPr>
+        <w:t>else</w:t>
+      </w:r>
+      <w:proofErr w:type="spellEnd"/>
+      <w:proofErr w:type="gramEnd"/>
+      <w:r>
+        <w:rPr>
+          <w:rFonts w:ascii="Courier New" w:hAnsi="Courier New" w:cs="Courier New"/>
+        </w:rPr>
+        <w:t>:</w:t>
+      </w:r>
+    </w:p>
+    <w:p>
+      <w:pPr>
+        <w:pStyle w:val="a3"/>
+        <w:ind w:left="708"/>
+        <w:rPr>
+          <w:rFonts w:ascii="Courier New" w:hAnsi="Courier New" w:cs="Courier New"/>
+        </w:rPr>
+      </w:pPr>
+      <w:r>
+        <w:rPr>
+          <w:rFonts w:ascii="Courier New" w:hAnsi="Courier New" w:cs="Courier New"/>
+        </w:rPr>
+        <w:t xml:space="preserve">        </w:t>
+      </w:r>
+      <w:proofErr w:type="spellStart"/>
+      <w:r>
+        <w:rPr>
+          <w:rFonts w:ascii="Courier New" w:hAnsi="Courier New" w:cs="Courier New"/>
+        </w:rPr>
+        <w:t>communication.send_data</w:t>
+      </w:r>
+      <w:proofErr w:type="spellEnd"/>
+      <w:r>
+        <w:rPr>
+          <w:rFonts w:ascii="Courier New" w:hAnsi="Courier New" w:cs="Courier New"/>
+        </w:rPr>
+        <w:t>(</w:t>
+      </w:r>
+      <w:proofErr w:type="spellStart"/>
+      <w:r>
+        <w:rPr>
+          <w:rFonts w:ascii="Courier New" w:hAnsi="Courier New" w:cs="Courier New"/>
+        </w:rPr>
+        <w:t>cmd</w:t>
+      </w:r>
+      <w:proofErr w:type="spellEnd"/>
+      <w:r>
+        <w:rPr>
+          <w:rFonts w:ascii="Courier New" w:hAnsi="Courier New" w:cs="Courier New"/>
+        </w:rPr>
+        <w:t>)</w:t>
+      </w:r>
+    </w:p>
+    <w:p>
+      <w:pPr>
+        <w:pStyle w:val="a3"/>
+        <w:rPr>
+          <w:rFonts w:ascii="Courier New" w:hAnsi="Courier New" w:cs="Courier New"/>
+        </w:rPr>
+      </w:pPr>
+      <w:r>
+        <w:rPr>
+          <w:rFonts w:ascii="Courier New" w:hAnsi="Courier New" w:cs="Courier New"/>
+        </w:rPr>
+        <w:t xml:space="preserve">       </w:t>
+      </w:r>
+      <w:r>
+        <w:rPr>
+          <w:rFonts w:ascii="Courier New" w:hAnsi="Courier New" w:cs="Courier New"/>
+        </w:rPr>
+        <w:tab/>
+        <w:t xml:space="preserve">    </w:t>
+      </w:r>
+      <w:proofErr w:type="spellStart"/>
+      <w:r>
+        <w:rPr>
+          <w:rFonts w:ascii="Courier New" w:hAnsi="Courier New" w:cs="Courier New"/>
+        </w:rPr>
+        <w:t>communication.print_</w:t>
+      </w:r>
+      <w:proofErr w:type="gramStart"/>
+      <w:r>
+        <w:rPr>
+          <w:rFonts w:ascii="Courier New" w:hAnsi="Courier New" w:cs="Courier New"/>
+        </w:rPr>
+        <w:t>data</w:t>
+      </w:r>
+      <w:proofErr w:type="spellEnd"/>
+      <w:r>
+        <w:rPr>
+          <w:rFonts w:ascii="Courier New" w:hAnsi="Courier New" w:cs="Courier New"/>
+        </w:rPr>
+        <w:t>(</w:t>
+      </w:r>
+      <w:proofErr w:type="gramEnd"/>
+      <w:r>
+        <w:rPr>
+          <w:rFonts w:ascii="Courier New" w:hAnsi="Courier New" w:cs="Courier New"/>
+        </w:rPr>
+        <w:t>)</w:t>
+      </w:r>
+    </w:p>
+    <w:p>
+      <w:pPr>
+        <w:pStyle w:val="a3"/>
+      </w:pPr>
+    </w:p>
+    <w:p>
+      <w:pPr>
+        <w:pStyle w:val="a3"/>
+        <w:ind w:firstLine="708"/>
+        <w:jc w:val="both"/>
+      </w:pPr>
+      <w:r>
+        <w:t xml:space="preserve">Сначала нужно определить является ли введенная команда командой для меню программы. В случае, если команда ориентирована на взаимодействие с </w:t>
+      </w:r>
+      <w:proofErr w:type="spellStart"/>
+      <w:r>
+        <w:rPr>
+          <w:lang w:val="en-US"/>
+        </w:rPr>
+        <w:t>wi</w:t>
+      </w:r>
+      <w:proofErr w:type="spellEnd"/>
+      <w:r>
+        <w:t>-</w:t>
+      </w:r>
+      <w:r>
+        <w:rPr>
+          <w:lang w:val="en-US"/>
+        </w:rPr>
+        <w:t>fi</w:t>
+      </w:r>
+      <w:r>
+        <w:t xml:space="preserve"> </w:t>
+      </w:r>
+      <w:r>
+        <w:t xml:space="preserve">модулем, то она отправляется в блок </w:t>
+      </w:r>
+      <w:r>
+        <w:rPr>
+          <w:rFonts w:ascii="Courier New" w:hAnsi="Courier New" w:cs="Courier New"/>
+          <w:lang w:val="en-US"/>
+        </w:rPr>
+        <w:t>else</w:t>
+      </w:r>
+      <w:r>
+        <w:rPr>
+          <w:rFonts w:ascii="Courier New" w:hAnsi="Courier New" w:cs="Courier New"/>
+        </w:rPr>
+        <w:t>,</w:t>
+      </w:r>
+      <w:r>
+        <w:rPr>
+          <w:rFonts w:ascii="Courier New" w:hAnsi="Courier New" w:cs="Courier New"/>
+        </w:rPr>
+        <w:t xml:space="preserve"> </w:t>
+      </w:r>
+      <w:r>
+        <w:t xml:space="preserve">в котором команда с помощью модуля </w:t>
+      </w:r>
+      <w:r>
+        <w:rPr>
+          <w:rFonts w:ascii="Courier New" w:hAnsi="Courier New" w:cs="Courier New"/>
+          <w:lang w:val="en-US"/>
+        </w:rPr>
+        <w:t>Communication</w:t>
+      </w:r>
+      <w:r>
+        <w:rPr>
+          <w:rFonts w:ascii="Courier New" w:hAnsi="Courier New" w:cs="Courier New"/>
+        </w:rPr>
+        <w:t xml:space="preserve"> </w:t>
+      </w:r>
+      <w:r>
+        <w:t xml:space="preserve">отправляется модулю обработки данных, а далее беспроводному модулю. </w:t>
+      </w:r>
+    </w:p>
+    <w:p>
+      <w:pPr>
+        <w:pStyle w:val="a3"/>
+        <w:ind w:firstLine="708"/>
+        <w:jc w:val="both"/>
+      </w:pPr>
+      <w:r>
+        <w:t>Далее ожидается ответ.</w:t>
+      </w:r>
+      <w:r>
+        <w:t xml:space="preserve"> Ответ может быть одним из 3-х вариантов:</w:t>
+      </w:r>
+    </w:p>
+    <w:p>
+      <w:pPr>
+        <w:pStyle w:val="a3"/>
+        <w:ind w:firstLine="708"/>
+        <w:jc w:val="both"/>
+      </w:pPr>
+      <w:r>
+        <w:t>–</w:t>
+      </w:r>
+      <w:r>
+        <w:t xml:space="preserve"> </w:t>
+      </w:r>
+      <w:r>
+        <w:rPr>
+          <w:lang w:val="en-US"/>
+        </w:rPr>
+        <w:t>Null</w:t>
+      </w:r>
+      <w:r>
+        <w:t xml:space="preserve"> – </w:t>
+      </w:r>
+      <w:r>
+        <w:t>в</w:t>
+      </w:r>
+      <w:r>
+        <w:t xml:space="preserve"> </w:t>
+      </w:r>
+      <w:r>
+        <w:t>случае отсутствие данных</w:t>
+      </w:r>
+      <w:r>
+        <w:t>;</w:t>
+      </w:r>
+    </w:p>
+    <w:p>
+      <w:pPr>
+        <w:pStyle w:val="a3"/>
+        <w:ind w:firstLine="708"/>
+        <w:jc w:val="both"/>
+      </w:pPr>
+      <w:r>
+        <w:t>–</w:t>
+      </w:r>
+      <w:r>
+        <w:t xml:space="preserve"> </w:t>
+      </w:r>
+      <w:r>
+        <w:rPr>
+          <w:lang w:val="en-US"/>
+        </w:rPr>
+        <w:t>Unknown</w:t>
+      </w:r>
+      <w:r>
+        <w:t xml:space="preserve"> </w:t>
+      </w:r>
+      <w:r>
+        <w:rPr>
+          <w:lang w:val="en-US"/>
+        </w:rPr>
+        <w:t>command</w:t>
+      </w:r>
+      <w:r>
+        <w:t xml:space="preserve"> </w:t>
+      </w:r>
+      <w:r>
+        <w:t>–</w:t>
+      </w:r>
+      <w:r>
+        <w:t xml:space="preserve"> в случае, когда была введена неизвестная команда для контроллера</w:t>
+      </w:r>
+      <w:r>
+        <w:t>;</w:t>
+      </w:r>
+    </w:p>
+    <w:p>
+      <w:pPr>
+        <w:pStyle w:val="a3"/>
+        <w:ind w:firstLine="708"/>
+        <w:jc w:val="both"/>
+      </w:pPr>
+      <w:r>
+        <w:t>–</w:t>
+      </w:r>
+      <w:r>
+        <w:t xml:space="preserve"> </w:t>
+      </w:r>
+      <w:r>
+        <w:t>Любые, адекватные данные, пришедшие со стороны контроллера.</w:t>
+      </w:r>
+    </w:p>
+    <w:p>
+      <w:pPr>
+        <w:spacing w:after="0"/>
+        <w:ind w:firstLine="708"/>
+        <w:jc w:val="both"/>
+      </w:pPr>
+      <w:r>
+        <w:t xml:space="preserve">Рассмотрим форматирование и конвертацию данных при получении и отправке. Для этого рассмотрим методы модуля </w:t>
+      </w:r>
+      <w:r>
+        <w:rPr>
+          <w:rFonts w:ascii="Courier New" w:hAnsi="Courier New" w:cs="Courier New"/>
+          <w:lang w:val="en-US"/>
+        </w:rPr>
+        <w:t>Communication</w:t>
+      </w:r>
+      <w:r>
+        <w:t>:</w:t>
+      </w:r>
+    </w:p>
+    <w:p>
+      <w:pPr>
+        <w:spacing w:after="0"/>
+        <w:jc w:val="both"/>
+        <w:rPr>
+          <w:rFonts w:ascii="Courier New" w:hAnsi="Courier New" w:cs="Courier New"/>
+          <w:lang w:val="en-US"/>
+        </w:rPr>
+      </w:pPr>
+      <w:r>
+        <w:tab/>
+      </w:r>
+      <w:r>
+        <w:t>–</w:t>
+      </w:r>
+      <w:r>
+        <w:t xml:space="preserve"> </w:t>
+      </w:r>
+      <w:proofErr w:type="spellStart"/>
+      <w:r>
+        <w:rPr>
+          <w:rFonts w:ascii="Courier New" w:hAnsi="Courier New" w:cs="Courier New"/>
+          <w:lang w:val="en-US"/>
+        </w:rPr>
+        <w:t>get_data</w:t>
+      </w:r>
+      <w:proofErr w:type="spellEnd"/>
+      <w:r>
+        <w:rPr>
+          <w:rFonts w:ascii="Courier New" w:hAnsi="Courier New" w:cs="Courier New"/>
+          <w:lang w:val="en-US"/>
+        </w:rPr>
+        <w:t>;</w:t>
+      </w:r>
+    </w:p>
+    <w:p>
+      <w:pPr>
+        <w:spacing w:after="0"/>
+        <w:jc w:val="both"/>
+        <w:rPr>
+          <w:rFonts w:ascii="Courier New" w:hAnsi="Courier New" w:cs="Courier New"/>
+          <w:lang w:val="en-US"/>
+        </w:rPr>
+      </w:pPr>
+      <w:r>
+        <w:rPr>
+          <w:rFonts w:ascii="Courier New" w:hAnsi="Courier New" w:cs="Courier New"/>
+          <w:lang w:val="en-US"/>
+        </w:rPr>
+        <w:lastRenderedPageBreak/>
+        <w:tab/>
+      </w:r>
+      <w:r>
+        <w:rPr>
+          <w:rFonts w:ascii="Courier New" w:hAnsi="Courier New" w:cs="Courier New"/>
+          <w:lang w:val="en-US"/>
+        </w:rPr>
+        <w:t>–</w:t>
+      </w:r>
+      <w:r>
+        <w:rPr>
+          <w:rFonts w:ascii="Courier New" w:hAnsi="Courier New" w:cs="Courier New"/>
+          <w:lang w:val="en-US"/>
+        </w:rPr>
+        <w:t xml:space="preserve"> </w:t>
+      </w:r>
+      <w:proofErr w:type="spellStart"/>
+      <w:r>
+        <w:rPr>
+          <w:rFonts w:ascii="Courier New" w:hAnsi="Courier New" w:cs="Courier New"/>
+          <w:lang w:val="en-US"/>
+        </w:rPr>
+        <w:t>send_data</w:t>
+      </w:r>
+      <w:proofErr w:type="spellEnd"/>
+      <w:r>
+        <w:rPr>
+          <w:rFonts w:ascii="Courier New" w:hAnsi="Courier New" w:cs="Courier New"/>
+          <w:lang w:val="en-US"/>
+        </w:rPr>
+        <w:t>.</w:t>
+      </w:r>
+    </w:p>
+    <w:p>
+      <w:pPr>
+        <w:pStyle w:val="a3"/>
+      </w:pPr>
+    </w:p>
+    <w:p>
+      <w:pPr>
+        <w:pStyle w:val="a3"/>
+        <w:rPr>
+          <w:rFonts w:ascii="Courier New" w:hAnsi="Courier New" w:cs="Courier New"/>
+        </w:rPr>
+      </w:pPr>
+      <w:proofErr w:type="spellStart"/>
+      <w:proofErr w:type="gramStart"/>
+      <w:r>
+        <w:rPr>
+          <w:rFonts w:ascii="Courier New" w:hAnsi="Courier New" w:cs="Courier New"/>
+        </w:rPr>
+        <w:t>def</w:t>
+      </w:r>
+      <w:proofErr w:type="spellEnd"/>
+      <w:proofErr w:type="gramEnd"/>
+      <w:r>
+        <w:rPr>
+          <w:rFonts w:ascii="Courier New" w:hAnsi="Courier New" w:cs="Courier New"/>
+        </w:rPr>
+        <w:t xml:space="preserve"> </w:t>
+      </w:r>
+      <w:proofErr w:type="spellStart"/>
+      <w:r>
+        <w:rPr>
+          <w:rFonts w:ascii="Courier New" w:hAnsi="Courier New" w:cs="Courier New"/>
+        </w:rPr>
+        <w:t>get_data</w:t>
+      </w:r>
+      <w:proofErr w:type="spellEnd"/>
+      <w:r>
+        <w:rPr>
+          <w:rFonts w:ascii="Courier New" w:hAnsi="Courier New" w:cs="Courier New"/>
+        </w:rPr>
+        <w:t>():</w:t>
+      </w:r>
+    </w:p>
+    <w:p>
+      <w:pPr>
+        <w:pStyle w:val="a3"/>
+        <w:rPr>
+          <w:rFonts w:ascii="Courier New" w:hAnsi="Courier New" w:cs="Courier New"/>
+        </w:rPr>
+      </w:pPr>
+      <w:r>
+        <w:rPr>
+          <w:rFonts w:ascii="Courier New" w:hAnsi="Courier New" w:cs="Courier New"/>
+        </w:rPr>
+        <w:t xml:space="preserve">    </w:t>
+      </w:r>
+      <w:proofErr w:type="spellStart"/>
+      <w:proofErr w:type="gramStart"/>
+      <w:r>
+        <w:rPr>
+          <w:rFonts w:ascii="Courier New" w:hAnsi="Courier New" w:cs="Courier New"/>
+        </w:rPr>
+        <w:t>return</w:t>
+      </w:r>
+      <w:proofErr w:type="spellEnd"/>
+      <w:proofErr w:type="gramEnd"/>
+      <w:r>
+        <w:rPr>
+          <w:rFonts w:ascii="Courier New" w:hAnsi="Courier New" w:cs="Courier New"/>
+        </w:rPr>
+        <w:t xml:space="preserve"> </w:t>
+      </w:r>
+      <w:proofErr w:type="spellStart"/>
+      <w:r>
+        <w:rPr>
+          <w:rFonts w:ascii="Courier New" w:hAnsi="Courier New" w:cs="Courier New"/>
+        </w:rPr>
+        <w:t>wifi_module.recv</w:t>
+      </w:r>
+      <w:proofErr w:type="spellEnd"/>
+      <w:r>
+        <w:rPr>
+          <w:rFonts w:ascii="Courier New" w:hAnsi="Courier New" w:cs="Courier New"/>
+        </w:rPr>
+        <w:t>(BUFFER_SIZE).</w:t>
+      </w:r>
+      <w:proofErr w:type="spellStart"/>
+      <w:r>
+        <w:rPr>
+          <w:rFonts w:ascii="Courier New" w:hAnsi="Courier New" w:cs="Courier New"/>
+        </w:rPr>
+        <w:t>decode</w:t>
+      </w:r>
+      <w:proofErr w:type="spellEnd"/>
+      <w:r>
+        <w:rPr>
+          <w:rFonts w:ascii="Courier New" w:hAnsi="Courier New" w:cs="Courier New"/>
+        </w:rPr>
+        <w:t>('utf-8')</w:t>
+      </w:r>
+    </w:p>
+    <w:p>
+      <w:pPr>
+        <w:spacing w:after="0"/>
+        <w:jc w:val="both"/>
+        <w:rPr>
+          <w:lang w:val="en-US"/>
+        </w:rPr>
+      </w:pPr>
+    </w:p>
+    <w:p>
+      <w:pPr>
+        <w:spacing w:after="0"/>
+        <w:ind w:firstLine="708"/>
+        <w:jc w:val="both"/>
+      </w:pPr>
+      <w:r>
+        <w:rPr>
+          <w:rFonts w:ascii="Courier New" w:hAnsi="Courier New" w:cs="Courier New"/>
+          <w:lang w:val="en-US"/>
+        </w:rPr>
+        <w:t>BUFFER</w:t>
+      </w:r>
+      <w:r>
+        <w:rPr>
+          <w:rFonts w:ascii="Courier New" w:hAnsi="Courier New" w:cs="Courier New"/>
+        </w:rPr>
+        <w:t>_</w:t>
+      </w:r>
+      <w:r>
+        <w:rPr>
+          <w:rFonts w:ascii="Courier New" w:hAnsi="Courier New" w:cs="Courier New"/>
+          <w:lang w:val="en-US"/>
+        </w:rPr>
+        <w:t>SIZE</w:t>
+      </w:r>
+      <w:r>
+        <w:rPr>
+          <w:rFonts w:ascii="Courier New" w:hAnsi="Courier New" w:cs="Courier New"/>
+        </w:rPr>
+        <w:t xml:space="preserve"> </w:t>
+      </w:r>
+      <w:r>
+        <w:t>по умолчанию равен 1024.</w:t>
+      </w:r>
+    </w:p>
+    <w:p>
+      <w:pPr>
+        <w:spacing w:after="0"/>
+        <w:jc w:val="both"/>
+      </w:pPr>
+      <w:r>
+        <w:tab/>
+        <w:t xml:space="preserve">В данном методе происходит прослушивание сокета и ожидание, когда будут посланы данные с другой стороны – со стороны </w:t>
+      </w:r>
+      <w:proofErr w:type="spellStart"/>
+      <w:r>
+        <w:rPr>
+          <w:lang w:val="en-US"/>
+        </w:rPr>
+        <w:t>wi</w:t>
+      </w:r>
+      <w:proofErr w:type="spellEnd"/>
+      <w:r>
+        <w:t>-</w:t>
+      </w:r>
+      <w:r>
+        <w:rPr>
+          <w:lang w:val="en-US"/>
+        </w:rPr>
+        <w:t>fi</w:t>
+      </w:r>
+      <w:r>
+        <w:t xml:space="preserve"> модуля.</w:t>
+      </w:r>
+    </w:p>
+    <w:p>
+      <w:pPr>
+        <w:spacing w:after="0"/>
+        <w:jc w:val="both"/>
+        <w:rPr>
+          <w:lang w:val="en-US"/>
+        </w:rPr>
+      </w:pPr>
+      <w:r>
+        <w:tab/>
+        <w:t xml:space="preserve">Конвертация происходит из </w:t>
+      </w:r>
+      <w:proofErr w:type="spellStart"/>
+      <w:r>
+        <w:rPr>
+          <w:lang w:val="en-US"/>
+        </w:rPr>
+        <w:t>utf</w:t>
+      </w:r>
+      <w:proofErr w:type="spellEnd"/>
+      <w:r>
+        <w:t xml:space="preserve">-8 </w:t>
+      </w:r>
+      <w:r>
+        <w:t>в обычную кодировку.</w:t>
+      </w:r>
+    </w:p>
+    <w:p>
+      <w:pPr>
+        <w:spacing w:after="0"/>
+        <w:jc w:val="both"/>
+        <w:rPr>
+          <w:lang w:val="en-US"/>
+        </w:rPr>
+      </w:pPr>
+      <w:r>
+        <w:tab/>
+      </w:r>
+    </w:p>
+    <w:p>
+      <w:pPr>
+        <w:pStyle w:val="a3"/>
+        <w:rPr>
+          <w:rFonts w:ascii="Courier New" w:hAnsi="Courier New" w:cs="Courier New"/>
+        </w:rPr>
+      </w:pPr>
+      <w:proofErr w:type="spellStart"/>
+      <w:proofErr w:type="gramStart"/>
+      <w:r>
+        <w:rPr>
+          <w:rFonts w:ascii="Courier New" w:hAnsi="Courier New" w:cs="Courier New"/>
+        </w:rPr>
+        <w:t>def</w:t>
+      </w:r>
+      <w:proofErr w:type="spellEnd"/>
+      <w:proofErr w:type="gramEnd"/>
+      <w:r>
+        <w:rPr>
+          <w:rFonts w:ascii="Courier New" w:hAnsi="Courier New" w:cs="Courier New"/>
+        </w:rPr>
+        <w:t xml:space="preserve"> </w:t>
+      </w:r>
+      <w:proofErr w:type="spellStart"/>
+      <w:r>
+        <w:rPr>
+          <w:rFonts w:ascii="Courier New" w:hAnsi="Courier New" w:cs="Courier New"/>
+        </w:rPr>
+        <w:t>send_data</w:t>
+      </w:r>
+      <w:proofErr w:type="spellEnd"/>
+      <w:r>
+        <w:rPr>
+          <w:rFonts w:ascii="Courier New" w:hAnsi="Courier New" w:cs="Courier New"/>
+        </w:rPr>
+        <w:t>(</w:t>
+      </w:r>
+      <w:proofErr w:type="spellStart"/>
+      <w:r>
+        <w:rPr>
+          <w:rFonts w:ascii="Courier New" w:hAnsi="Courier New" w:cs="Courier New"/>
+        </w:rPr>
+        <w:t>data</w:t>
+      </w:r>
+      <w:proofErr w:type="spellEnd"/>
+      <w:r>
+        <w:rPr>
+          <w:rFonts w:ascii="Courier New" w:hAnsi="Courier New" w:cs="Courier New"/>
+        </w:rPr>
+        <w:t>):</w:t>
+      </w:r>
+    </w:p>
+    <w:p>
+      <w:pPr>
+        <w:pStyle w:val="a3"/>
+        <w:ind w:left="708"/>
+        <w:rPr>
+          <w:rFonts w:ascii="Courier New" w:hAnsi="Courier New" w:cs="Courier New"/>
+          <w:lang w:val="en-US"/>
+        </w:rPr>
+      </w:pPr>
+      <w:proofErr w:type="spellStart"/>
+      <w:r>
+        <w:rPr>
+          <w:rFonts w:ascii="Courier New" w:hAnsi="Courier New" w:cs="Courier New"/>
+          <w:lang w:val="en-US"/>
+        </w:rPr>
+        <w:t>wifi_</w:t>
+      </w:r>
+      <w:proofErr w:type="gramStart"/>
+      <w:r>
+        <w:rPr>
+          <w:rFonts w:ascii="Courier New" w:hAnsi="Courier New" w:cs="Courier New"/>
+          <w:lang w:val="en-US"/>
+        </w:rPr>
+        <w:t>module.send</w:t>
+      </w:r>
+      <w:proofErr w:type="spellEnd"/>
+      <w:r>
+        <w:rPr>
+          <w:rFonts w:ascii="Courier New" w:hAnsi="Courier New" w:cs="Courier New"/>
+          <w:lang w:val="en-US"/>
+        </w:rPr>
+        <w:t>(</w:t>
+      </w:r>
+      <w:proofErr w:type="spellStart"/>
+      <w:proofErr w:type="gramEnd"/>
+      <w:r>
+        <w:rPr>
+          <w:rFonts w:ascii="Courier New" w:hAnsi="Courier New" w:cs="Courier New"/>
+          <w:lang w:val="en-US"/>
+        </w:rPr>
+        <w:t>str</w:t>
+      </w:r>
+      <w:proofErr w:type="spellEnd"/>
+      <w:r>
+        <w:rPr>
+          <w:rFonts w:ascii="Courier New" w:hAnsi="Courier New" w:cs="Courier New"/>
+          <w:lang w:val="en-US"/>
+        </w:rPr>
+        <w:t>(</w:t>
+      </w:r>
+      <w:proofErr w:type="spellStart"/>
+      <w:r>
+        <w:rPr>
+          <w:rFonts w:ascii="Courier New" w:hAnsi="Courier New" w:cs="Courier New"/>
+          <w:lang w:val="en-US"/>
+        </w:rPr>
+        <w:t>data</w:t>
+      </w:r>
+      <w:r>
+        <w:rPr>
+          <w:rFonts w:ascii="Courier New" w:hAnsi="Courier New" w:cs="Courier New"/>
+          <w:lang w:val="en-US"/>
+        </w:rPr>
+        <w:t>+</w:t>
+      </w:r>
+      <w:r>
+        <w:rPr>
+          <w:rFonts w:ascii="Courier New" w:hAnsi="Courier New" w:cs="Courier New"/>
+          <w:lang w:val="en-US"/>
+        </w:rPr>
+        <w:t>STOP_SYMBOL</w:t>
+      </w:r>
+      <w:proofErr w:type="spellEnd"/>
+      <w:r>
+        <w:rPr>
+          <w:rFonts w:ascii="Courier New" w:hAnsi="Courier New" w:cs="Courier New"/>
+          <w:lang w:val="en-US"/>
+        </w:rPr>
+        <w:t>).encode('utf-8'))</w:t>
+      </w:r>
+    </w:p>
+    <w:p>
+      <w:pPr>
+        <w:spacing w:after="0"/>
+        <w:jc w:val="both"/>
+        <w:rPr>
+          <w:lang w:val="en-US"/>
+        </w:rPr>
+      </w:pPr>
+    </w:p>
+    <w:p>
+      <w:pPr>
+        <w:spacing w:after="0"/>
+        <w:jc w:val="both"/>
+      </w:pPr>
+      <w:r>
+        <w:rPr>
+          <w:lang w:val="en-US"/>
+        </w:rPr>
+        <w:tab/>
+      </w:r>
+      <w:r>
+        <w:t xml:space="preserve">В данном методе происходит отправка данных </w:t>
+      </w:r>
+      <w:proofErr w:type="spellStart"/>
+      <w:r>
+        <w:rPr>
+          <w:lang w:val="en-US"/>
+        </w:rPr>
+        <w:t>wi</w:t>
+      </w:r>
+      <w:proofErr w:type="spellEnd"/>
+      <w:r>
+        <w:t>-</w:t>
+      </w:r>
+      <w:r>
+        <w:rPr>
+          <w:lang w:val="en-US"/>
+        </w:rPr>
+        <w:t>fi</w:t>
+      </w:r>
+      <w:r>
+        <w:t xml:space="preserve"> </w:t>
+      </w:r>
+      <w:r>
+        <w:t xml:space="preserve">модулю. Данные кодируются в </w:t>
+      </w:r>
+      <w:proofErr w:type="spellStart"/>
+      <w:r>
+        <w:rPr>
+          <w:lang w:val="en-US"/>
+        </w:rPr>
+        <w:t>utf</w:t>
+      </w:r>
+      <w:proofErr w:type="spellEnd"/>
+      <w:r>
+        <w:t xml:space="preserve">-8 – </w:t>
+      </w:r>
+      <w:r>
+        <w:t>для более компактного хранения и передачи. Как можно заметить к данным конкатенируется дополнительный стоп-символ. Это сделано для того, чтобы контроллер мог распознать закончена команда или нет. В качестве стоп-символа можно использовать любой символ, только следует заранее указать его в контроллере.</w:t>
+      </w:r>
+    </w:p>
+    <w:p>
+      <w:pPr>
+        <w:spacing w:after="0"/>
+        <w:jc w:val="both"/>
+      </w:pPr>
+      <w:r>
+        <w:tab/>
+        <w:t>Использование обработчика ошибок и исключений является обязательным в разработке приложений с межсетевым взаимодействием.</w:t>
+      </w:r>
+    </w:p>
+    <w:p>
+      <w:pPr>
+        <w:spacing w:after="0"/>
+        <w:jc w:val="both"/>
+      </w:pPr>
+      <w:r>
+        <w:tab/>
+        <w:t xml:space="preserve">В модуле </w:t>
+      </w:r>
+      <w:r>
+        <w:rPr>
+          <w:rFonts w:ascii="Courier New" w:hAnsi="Courier New" w:cs="Courier New"/>
+          <w:lang w:val="en-US"/>
+        </w:rPr>
+        <w:t>Error</w:t>
+      </w:r>
+      <w:r>
+        <w:rPr>
+          <w:rFonts w:ascii="Courier New" w:hAnsi="Courier New" w:cs="Courier New"/>
+        </w:rPr>
+        <w:t xml:space="preserve"> </w:t>
+      </w:r>
+      <w:r>
+        <w:t>предусмотрены обработки таких ошибок как:</w:t>
+      </w:r>
+    </w:p>
+    <w:p>
+      <w:pPr>
+        <w:spacing w:after="0"/>
+        <w:ind w:firstLine="708"/>
+        <w:jc w:val="both"/>
+      </w:pPr>
+      <w:r>
+        <w:rPr>
+          <w:rFonts w:ascii="Courier New" w:hAnsi="Courier New" w:cs="Courier New"/>
+        </w:rPr>
+        <w:t>–</w:t>
+      </w:r>
+      <w:r>
+        <w:rPr>
+          <w:rFonts w:ascii="Courier New" w:hAnsi="Courier New" w:cs="Courier New"/>
+        </w:rPr>
+        <w:t xml:space="preserve"> </w:t>
+      </w:r>
+      <w:r>
+        <w:t>ошибк</w:t>
       </w:r>
       <w:bookmarkStart w:id="0" w:name="_GoBack"/>
       <w:bookmarkEnd w:id="0"/>
+      <w:r>
+        <w:t>а сети</w:t>
+      </w:r>
+      <w:r>
+        <w:t>, сокета</w:t>
+      </w:r>
+      <w:r>
+        <w:t>;</w:t>
+      </w:r>
+    </w:p>
+    <w:p>
+      <w:pPr>
+        <w:spacing w:after="0"/>
+        <w:ind w:firstLine="708"/>
+        <w:jc w:val="both"/>
+      </w:pPr>
+      <w:r>
+        <w:rPr>
+          <w:rFonts w:ascii="Courier New" w:hAnsi="Courier New" w:cs="Courier New"/>
+        </w:rPr>
+        <w:t>–</w:t>
+      </w:r>
+      <w:r>
+        <w:rPr>
+          <w:rFonts w:ascii="Courier New" w:hAnsi="Courier New" w:cs="Courier New"/>
+        </w:rPr>
+        <w:t xml:space="preserve"> </w:t>
+      </w:r>
+      <w:r>
+        <w:t>прерывание клавиатуры.</w:t>
+      </w:r>
+    </w:p>
+    <w:p>
+      <w:pPr>
+        <w:pStyle w:val="a3"/>
+      </w:pPr>
+    </w:p>
+    <w:p>
+      <w:pPr>
+        <w:pStyle w:val="a3"/>
+        <w:rPr>
+          <w:rFonts w:ascii="Courier New" w:hAnsi="Courier New" w:cs="Courier New"/>
+        </w:rPr>
+      </w:pPr>
+      <w:r>
+        <w:rPr>
+          <w:rFonts w:ascii="Courier New" w:hAnsi="Courier New" w:cs="Courier New"/>
+        </w:rPr>
+        <w:t xml:space="preserve">    </w:t>
+      </w:r>
+      <w:proofErr w:type="spellStart"/>
+      <w:proofErr w:type="gramStart"/>
+      <w:r>
+        <w:rPr>
+          <w:rFonts w:ascii="Courier New" w:hAnsi="Courier New" w:cs="Courier New"/>
+        </w:rPr>
+        <w:t>except</w:t>
+      </w:r>
+      <w:proofErr w:type="spellEnd"/>
+      <w:proofErr w:type="gramEnd"/>
+      <w:r>
+        <w:rPr>
+          <w:rFonts w:ascii="Courier New" w:hAnsi="Courier New" w:cs="Courier New"/>
+        </w:rPr>
+        <w:t xml:space="preserve"> </w:t>
+      </w:r>
+      <w:proofErr w:type="spellStart"/>
+      <w:r>
+        <w:rPr>
+          <w:rFonts w:ascii="Courier New" w:hAnsi="Courier New" w:cs="Courier New"/>
+        </w:rPr>
+        <w:t>KeyboardInterrupt</w:t>
+      </w:r>
+      <w:proofErr w:type="spellEnd"/>
+      <w:r>
+        <w:rPr>
+          <w:rFonts w:ascii="Courier New" w:hAnsi="Courier New" w:cs="Courier New"/>
+        </w:rPr>
+        <w:t>:</w:t>
+      </w:r>
+    </w:p>
+    <w:p>
+      <w:pPr>
+        <w:pStyle w:val="a3"/>
+        <w:rPr>
+          <w:rFonts w:ascii="Courier New" w:hAnsi="Courier New" w:cs="Courier New"/>
+        </w:rPr>
+      </w:pPr>
+      <w:r>
+        <w:rPr>
+          <w:rFonts w:ascii="Courier New" w:hAnsi="Courier New" w:cs="Courier New"/>
+        </w:rPr>
+        <w:t xml:space="preserve">        </w:t>
+      </w:r>
+      <w:proofErr w:type="spellStart"/>
+      <w:proofErr w:type="gramStart"/>
+      <w:r>
+        <w:rPr>
+          <w:rFonts w:ascii="Courier New" w:hAnsi="Courier New" w:cs="Courier New"/>
+        </w:rPr>
+        <w:t>print</w:t>
+      </w:r>
+      <w:proofErr w:type="spellEnd"/>
+      <w:r>
+        <w:rPr>
+          <w:rFonts w:ascii="Courier New" w:hAnsi="Courier New" w:cs="Courier New"/>
+        </w:rPr>
+        <w:t>(</w:t>
+      </w:r>
+      <w:proofErr w:type="gramEnd"/>
+      <w:r>
+        <w:rPr>
+          <w:rFonts w:ascii="Courier New" w:hAnsi="Courier New" w:cs="Courier New"/>
+        </w:rPr>
+        <w:t>"</w:t>
+      </w:r>
+      <w:proofErr w:type="spellStart"/>
+      <w:r>
+        <w:rPr>
+          <w:rFonts w:ascii="Courier New" w:hAnsi="Courier New" w:cs="Courier New"/>
+        </w:rPr>
+        <w:t>KeyboardInterrupt</w:t>
+      </w:r>
+      <w:proofErr w:type="spellEnd"/>
+      <w:r>
+        <w:rPr>
+          <w:rFonts w:ascii="Courier New" w:hAnsi="Courier New" w:cs="Courier New"/>
+        </w:rPr>
+        <w:t xml:space="preserve"> </w:t>
+      </w:r>
+      <w:proofErr w:type="spellStart"/>
+      <w:r>
+        <w:rPr>
+          <w:rFonts w:ascii="Courier New" w:hAnsi="Courier New" w:cs="Courier New"/>
+        </w:rPr>
+        <w:t>was</w:t>
+      </w:r>
+      <w:proofErr w:type="spellEnd"/>
+      <w:r>
+        <w:rPr>
+          <w:rFonts w:ascii="Courier New" w:hAnsi="Courier New" w:cs="Courier New"/>
+        </w:rPr>
+        <w:t xml:space="preserve"> </w:t>
+      </w:r>
+      <w:proofErr w:type="spellStart"/>
+      <w:r>
+        <w:rPr>
+          <w:rFonts w:ascii="Courier New" w:hAnsi="Courier New" w:cs="Courier New"/>
+        </w:rPr>
+        <w:t>handled</w:t>
+      </w:r>
+      <w:proofErr w:type="spellEnd"/>
+      <w:r>
+        <w:rPr>
+          <w:rFonts w:ascii="Courier New" w:hAnsi="Courier New" w:cs="Courier New"/>
+        </w:rPr>
+        <w:t>")</w:t>
+      </w:r>
+    </w:p>
+    <w:p>
+      <w:pPr>
+        <w:pStyle w:val="a3"/>
+        <w:rPr>
+          <w:rFonts w:ascii="Courier New" w:hAnsi="Courier New" w:cs="Courier New"/>
+        </w:rPr>
+      </w:pPr>
+      <w:r>
+        <w:rPr>
+          <w:rFonts w:ascii="Courier New" w:hAnsi="Courier New" w:cs="Courier New"/>
+        </w:rPr>
+        <w:t xml:space="preserve">        </w:t>
+      </w:r>
+      <w:proofErr w:type="spellStart"/>
+      <w:proofErr w:type="gramStart"/>
+      <w:r>
+        <w:rPr>
+          <w:rFonts w:ascii="Courier New" w:hAnsi="Courier New" w:cs="Courier New"/>
+        </w:rPr>
+        <w:t>wifi</w:t>
+      </w:r>
+      <w:proofErr w:type="gramEnd"/>
+      <w:r>
+        <w:rPr>
+          <w:rFonts w:ascii="Courier New" w:hAnsi="Courier New" w:cs="Courier New"/>
+        </w:rPr>
+        <w:t>_module.close</w:t>
+      </w:r>
+      <w:proofErr w:type="spellEnd"/>
+      <w:r>
+        <w:rPr>
+          <w:rFonts w:ascii="Courier New" w:hAnsi="Courier New" w:cs="Courier New"/>
+        </w:rPr>
+        <w:t>()</w:t>
+      </w:r>
+    </w:p>
+    <w:p>
+      <w:pPr>
+        <w:pStyle w:val="a3"/>
+        <w:rPr>
+          <w:rFonts w:ascii="Courier New" w:hAnsi="Courier New" w:cs="Courier New"/>
+        </w:rPr>
+      </w:pPr>
+      <w:r>
+        <w:rPr>
+          <w:rFonts w:ascii="Courier New" w:hAnsi="Courier New" w:cs="Courier New"/>
+        </w:rPr>
+        <w:t xml:space="preserve">        </w:t>
+      </w:r>
+      <w:proofErr w:type="spellStart"/>
+      <w:proofErr w:type="gramStart"/>
+      <w:r>
+        <w:rPr>
+          <w:rFonts w:ascii="Courier New" w:hAnsi="Courier New" w:cs="Courier New"/>
+        </w:rPr>
+        <w:t>os</w:t>
+      </w:r>
+      <w:proofErr w:type="spellEnd"/>
+      <w:r>
+        <w:rPr>
+          <w:rFonts w:ascii="Courier New" w:hAnsi="Courier New" w:cs="Courier New"/>
+        </w:rPr>
+        <w:t>._</w:t>
+      </w:r>
+      <w:proofErr w:type="spellStart"/>
+      <w:proofErr w:type="gramEnd"/>
+      <w:r>
+        <w:rPr>
+          <w:rFonts w:ascii="Courier New" w:hAnsi="Courier New" w:cs="Courier New"/>
+        </w:rPr>
+        <w:t>exit</w:t>
+      </w:r>
+      <w:proofErr w:type="spellEnd"/>
+      <w:r>
+        <w:rPr>
+          <w:rFonts w:ascii="Courier New" w:hAnsi="Courier New" w:cs="Courier New"/>
+        </w:rPr>
+        <w:t>(1)</w:t>
+      </w:r>
+    </w:p>
+    <w:p>
+      <w:pPr>
+        <w:pStyle w:val="a3"/>
+        <w:rPr>
+          <w:rFonts w:ascii="Courier New" w:hAnsi="Courier New" w:cs="Courier New"/>
+        </w:rPr>
+      </w:pPr>
+      <w:r>
+        <w:rPr>
+          <w:rFonts w:ascii="Courier New" w:hAnsi="Courier New" w:cs="Courier New"/>
+        </w:rPr>
+        <w:t xml:space="preserve">    </w:t>
+      </w:r>
+      <w:proofErr w:type="spellStart"/>
+      <w:proofErr w:type="gramStart"/>
+      <w:r>
+        <w:rPr>
+          <w:rFonts w:ascii="Courier New" w:hAnsi="Courier New" w:cs="Courier New"/>
+        </w:rPr>
+        <w:t>except</w:t>
+      </w:r>
+      <w:proofErr w:type="spellEnd"/>
+      <w:proofErr w:type="gramEnd"/>
+      <w:r>
+        <w:rPr>
+          <w:rFonts w:ascii="Courier New" w:hAnsi="Courier New" w:cs="Courier New"/>
+        </w:rPr>
+        <w:t xml:space="preserve"> </w:t>
+      </w:r>
+      <w:proofErr w:type="spellStart"/>
+      <w:r>
+        <w:rPr>
+          <w:rFonts w:ascii="Courier New" w:hAnsi="Courier New" w:cs="Courier New"/>
+        </w:rPr>
+        <w:t>socket.error</w:t>
+      </w:r>
+      <w:proofErr w:type="spellEnd"/>
+      <w:r>
+        <w:rPr>
+          <w:rFonts w:ascii="Courier New" w:hAnsi="Courier New" w:cs="Courier New"/>
+        </w:rPr>
+        <w:t xml:space="preserve"> </w:t>
+      </w:r>
+      <w:proofErr w:type="spellStart"/>
+      <w:r>
+        <w:rPr>
+          <w:rFonts w:ascii="Courier New" w:hAnsi="Courier New" w:cs="Courier New"/>
+        </w:rPr>
+        <w:t>as</w:t>
+      </w:r>
+      <w:proofErr w:type="spellEnd"/>
+      <w:r>
+        <w:rPr>
+          <w:rFonts w:ascii="Courier New" w:hAnsi="Courier New" w:cs="Courier New"/>
+        </w:rPr>
+        <w:t xml:space="preserve"> e:</w:t>
+      </w:r>
+    </w:p>
+    <w:p>
+      <w:pPr>
+        <w:pStyle w:val="a3"/>
+        <w:rPr>
+          <w:rFonts w:ascii="Courier New" w:hAnsi="Courier New" w:cs="Courier New"/>
+        </w:rPr>
+      </w:pPr>
+      <w:r>
+        <w:rPr>
+          <w:rFonts w:ascii="Courier New" w:hAnsi="Courier New" w:cs="Courier New"/>
+        </w:rPr>
+        <w:t xml:space="preserve">        </w:t>
+      </w:r>
+      <w:proofErr w:type="spellStart"/>
+      <w:proofErr w:type="gramStart"/>
+      <w:r>
+        <w:rPr>
+          <w:rFonts w:ascii="Courier New" w:hAnsi="Courier New" w:cs="Courier New"/>
+        </w:rPr>
+        <w:t>print</w:t>
+      </w:r>
+      <w:proofErr w:type="spellEnd"/>
+      <w:r>
+        <w:rPr>
+          <w:rFonts w:ascii="Courier New" w:hAnsi="Courier New" w:cs="Courier New"/>
+        </w:rPr>
+        <w:t>(</w:t>
+      </w:r>
+      <w:proofErr w:type="gramEnd"/>
+      <w:r>
+        <w:rPr>
+          <w:rFonts w:ascii="Courier New" w:hAnsi="Courier New" w:cs="Courier New"/>
+        </w:rPr>
+        <w:t>"</w:t>
+      </w:r>
+      <w:proofErr w:type="spellStart"/>
+      <w:r>
+        <w:rPr>
+          <w:rFonts w:ascii="Courier New" w:hAnsi="Courier New" w:cs="Courier New"/>
+        </w:rPr>
+        <w:t>WiFi</w:t>
+      </w:r>
+      <w:proofErr w:type="spellEnd"/>
+      <w:r>
+        <w:rPr>
+          <w:rFonts w:ascii="Courier New" w:hAnsi="Courier New" w:cs="Courier New"/>
+        </w:rPr>
+        <w:t xml:space="preserve"> </w:t>
+      </w:r>
+      <w:proofErr w:type="spellStart"/>
+      <w:r>
+        <w:rPr>
+          <w:rFonts w:ascii="Courier New" w:hAnsi="Courier New" w:cs="Courier New"/>
+        </w:rPr>
+        <w:t>session</w:t>
+      </w:r>
+      <w:proofErr w:type="spellEnd"/>
+      <w:r>
+        <w:rPr>
+          <w:rFonts w:ascii="Courier New" w:hAnsi="Courier New" w:cs="Courier New"/>
+        </w:rPr>
+        <w:t xml:space="preserve"> </w:t>
+      </w:r>
+      <w:proofErr w:type="spellStart"/>
+      <w:r>
+        <w:rPr>
+          <w:rFonts w:ascii="Courier New" w:hAnsi="Courier New" w:cs="Courier New"/>
+        </w:rPr>
+        <w:t>was</w:t>
+      </w:r>
+      <w:proofErr w:type="spellEnd"/>
+      <w:r>
+        <w:rPr>
+          <w:rFonts w:ascii="Courier New" w:hAnsi="Courier New" w:cs="Courier New"/>
+        </w:rPr>
+        <w:t xml:space="preserve"> </w:t>
+      </w:r>
+      <w:proofErr w:type="spellStart"/>
+      <w:r>
+        <w:rPr>
+          <w:rFonts w:ascii="Courier New" w:hAnsi="Courier New" w:cs="Courier New"/>
+        </w:rPr>
+        <w:t>stoped</w:t>
+      </w:r>
+      <w:proofErr w:type="spellEnd"/>
+      <w:r>
+        <w:rPr>
+          <w:rFonts w:ascii="Courier New" w:hAnsi="Courier New" w:cs="Courier New"/>
+        </w:rPr>
+        <w:t>")</w:t>
+      </w:r>
+    </w:p>
+    <w:p>
+      <w:pPr>
+        <w:pStyle w:val="a3"/>
+        <w:rPr>
+          <w:rFonts w:ascii="Courier New" w:hAnsi="Courier New" w:cs="Courier New"/>
+        </w:rPr>
+      </w:pPr>
+      <w:r>
+        <w:rPr>
+          <w:rFonts w:ascii="Courier New" w:hAnsi="Courier New" w:cs="Courier New"/>
+        </w:rPr>
+        <w:t xml:space="preserve">        </w:t>
+      </w:r>
+      <w:proofErr w:type="spellStart"/>
+      <w:proofErr w:type="gramStart"/>
+      <w:r>
+        <w:rPr>
+          <w:rFonts w:ascii="Courier New" w:hAnsi="Courier New" w:cs="Courier New"/>
+        </w:rPr>
+        <w:t>wifi</w:t>
+      </w:r>
+      <w:proofErr w:type="gramEnd"/>
+      <w:r>
+        <w:rPr>
+          <w:rFonts w:ascii="Courier New" w:hAnsi="Courier New" w:cs="Courier New"/>
+        </w:rPr>
+        <w:t>_module.close</w:t>
+      </w:r>
+      <w:proofErr w:type="spellEnd"/>
+      <w:r>
+        <w:rPr>
+          <w:rFonts w:ascii="Courier New" w:hAnsi="Courier New" w:cs="Courier New"/>
+        </w:rPr>
+        <w:t>()</w:t>
+      </w:r>
+    </w:p>
+    <w:p>
+      <w:pPr>
+        <w:pStyle w:val="a3"/>
+        <w:rPr>
+          <w:rFonts w:ascii="Courier New" w:hAnsi="Courier New" w:cs="Courier New"/>
+        </w:rPr>
+      </w:pPr>
+      <w:r>
+        <w:rPr>
+          <w:rFonts w:ascii="Courier New" w:hAnsi="Courier New" w:cs="Courier New"/>
+        </w:rPr>
+        <w:t xml:space="preserve">        </w:t>
+      </w:r>
+      <w:proofErr w:type="spellStart"/>
+      <w:proofErr w:type="gramStart"/>
+      <w:r>
+        <w:rPr>
+          <w:rFonts w:ascii="Courier New" w:hAnsi="Courier New" w:cs="Courier New"/>
+        </w:rPr>
+        <w:t>os</w:t>
+      </w:r>
+      <w:proofErr w:type="spellEnd"/>
+      <w:r>
+        <w:rPr>
+          <w:rFonts w:ascii="Courier New" w:hAnsi="Courier New" w:cs="Courier New"/>
+        </w:rPr>
+        <w:t>._</w:t>
+      </w:r>
+      <w:proofErr w:type="spellStart"/>
+      <w:proofErr w:type="gramEnd"/>
+      <w:r>
+        <w:rPr>
+          <w:rFonts w:ascii="Courier New" w:hAnsi="Courier New" w:cs="Courier New"/>
+        </w:rPr>
+        <w:t>exit</w:t>
+      </w:r>
+      <w:proofErr w:type="spellEnd"/>
+      <w:r>
+        <w:rPr>
+          <w:rFonts w:ascii="Courier New" w:hAnsi="Courier New" w:cs="Courier New"/>
+        </w:rPr>
+        <w:t>(1)</w:t>
+      </w:r>
+    </w:p>
+    <w:p>
+      <w:pPr>
+        <w:pStyle w:val="a3"/>
+        <w:rPr>
+          <w:rFonts w:ascii="Courier New" w:hAnsi="Courier New" w:cs="Courier New"/>
+        </w:rPr>
+      </w:pPr>
+    </w:p>
+    <w:p>
+      <w:pPr>
+        <w:pStyle w:val="a3"/>
+        <w:rPr>
+          <w:rFonts w:ascii="Courier New" w:hAnsi="Courier New" w:cs="Courier New"/>
+          <w:lang w:val="en-US"/>
+        </w:rPr>
+      </w:pPr>
     </w:p>
     <w:p>
       <w:pPr>
         <w:spacing w:after="0"/>
         <w:jc w:val="both"/>
-      </w:pPr>
-      <w:r>
-        <w:tab/>
-      </w:r>
+        <w:rPr>
+          <w:lang w:val="en-US"/>
+        </w:rPr>
+      </w:pPr>
     </w:p>
     <w:sectPr>
       <w:pgSz w:w="11906" w:h="16838"/>
@@ -170,7 +2711,7 @@
 </file>
 
 <file path=word/styles.xml><?xml version="1.0" encoding="utf-8"?>
-<w:styles xmlns:mc="http://schemas.openxmlformats.org/markup-compatibility/2006" xmlns:r="http://schemas.openxmlformats.org/officeDocument/2006/relationships" xmlns:w="http://schemas.openxmlformats.org/wordprocessingml/2006/main" xmlns:w14="http://schemas.microsoft.com/office/word/2010/wordml" xmlns:w15="http://schemas.microsoft.com/office/word/2012/wordml" xmlns:w16se="http://schemas.microsoft.com/office/word/2015/wordml/symex" mc:Ignorable="w14 w15 w16se">
+<w:styles xmlns:mc="http://schemas.openxmlformats.org/markup-compatibility/2006" xmlns:r="http://schemas.openxmlformats.org/officeDocument/2006/relationships" xmlns:w="http://schemas.openxmlformats.org/wordprocessingml/2006/main" xmlns:w14="http://schemas.microsoft.com/office/word/2010/wordml" xmlns:w15="http://schemas.microsoft.com/office/word/2012/wordml" mc:Ignorable="w14 w15">
   <w:docDefaults>
     <w:rPrDefault>
       <w:rPr>
@@ -559,17 +3100,16 @@
     <w:lsdException w:name="List Table 6 Colorful Accent 6" w:uiPriority="51"/>
     <w:lsdException w:name="List Table 7 Colorful Accent 6" w:uiPriority="52"/>
   </w:latentStyles>
-  <w:style w:type="paragraph" w:default="1" w:styleId="Normal">
+  <w:style w:type="paragraph" w:default="1" w:styleId="a">
     <w:name w:val="Normal"/>
     <w:qFormat/>
   </w:style>
-  <w:style w:type="character" w:default="1" w:styleId="DefaultParagraphFont">
+  <w:style w:type="character" w:default="1" w:styleId="a0">
     <w:name w:val="Default Paragraph Font"/>
     <w:uiPriority w:val="1"/>
-    <w:semiHidden/>
     <w:unhideWhenUsed/>
   </w:style>
-  <w:style w:type="table" w:default="1" w:styleId="TableNormal">
+  <w:style w:type="table" w:default="1" w:styleId="a1">
     <w:name w:val="Normal Table"/>
     <w:uiPriority w:val="99"/>
     <w:semiHidden/>
@@ -584,11 +3124,20 @@
       </w:tblCellMar>
     </w:tblPr>
   </w:style>
-  <w:style w:type="numbering" w:default="1" w:styleId="NoList">
+  <w:style w:type="numbering" w:default="1" w:styleId="a2">
     <w:name w:val="No List"/>
     <w:uiPriority w:val="99"/>
     <w:semiHidden/>
     <w:unhideWhenUsed/>
+  </w:style>
+  <w:style w:type="paragraph" w:styleId="a3">
+    <w:name w:val="No Spacing"/>
+    <w:uiPriority w:val="1"/>
+    <w:qFormat/>
+    <w:rsid w:val="00192481"/>
+    <w:pPr>
+      <w:spacing w:after="0" w:line="240" w:lineRule="auto"/>
+    </w:pPr>
   </w:style>
 </w:styles>
 </file>

</xml_diff>